<commit_message>
Date time import formats
</commit_message>
<xml_diff>
--- a/tableau_cheatsheet.docx
+++ b/tableau_cheatsheet.docx
@@ -6,7 +6,7 @@
       <w:pPr>
         <w:pStyle w:val="Title"/>
       </w:pPr>
-      <w:bookmarkStart w:id="0" w:name="_Toc438026469"/>
+      <w:bookmarkStart w:id="0" w:name="_Toc468432717"/>
       <w:r>
         <w:t>Tableau Cheetsheet</w:t>
       </w:r>
@@ -62,7 +62,7 @@
           <w:r>
             <w:fldChar w:fldCharType="separate"/>
           </w:r>
-          <w:hyperlink w:anchor="_Toc438026469" w:history="1">
+          <w:hyperlink w:anchor="_Toc468432717" w:history="1">
             <w:r>
               <w:rPr>
                 <w:rStyle w:val="Hyperlink"/>
@@ -89,7 +89,7 @@
                 <w:noProof/>
                 <w:webHidden/>
               </w:rPr>
-              <w:instrText xml:space="preserve"> PAGEREF _Toc438026469 \h </w:instrText>
+              <w:instrText xml:space="preserve"> PAGEREF _Toc468432717 \h </w:instrText>
             </w:r>
             <w:r>
               <w:rPr>
@@ -134,13 +134,13 @@
               <w:lang w:bidi="ar-SA"/>
             </w:rPr>
           </w:pPr>
-          <w:hyperlink w:anchor="_Toc438026470" w:history="1">
+          <w:hyperlink w:anchor="_Toc468432718" w:history="1">
             <w:r>
               <w:rPr>
                 <w:rStyle w:val="Hyperlink"/>
                 <w:noProof/>
               </w:rPr>
-              <w:t>Parse an ISO 8601 Date Field into a Tableau Date</w:t>
+              <w:t>Dates and Times</w:t>
             </w:r>
             <w:r>
               <w:rPr>
@@ -161,7 +161,7 @@
                 <w:noProof/>
                 <w:webHidden/>
               </w:rPr>
-              <w:instrText xml:space="preserve"> PAGEREF _Toc438026470 \h </w:instrText>
+              <w:instrText xml:space="preserve"> PAGEREF _Toc468432718 \h </w:instrText>
             </w:r>
             <w:r>
               <w:rPr>
@@ -194,24 +194,156 @@
         </w:p>
         <w:p>
           <w:pPr>
-            <w:pStyle w:val="TOC1"/>
+            <w:pStyle w:val="TOC2"/>
             <w:tabs>
               <w:tab w:val="right" w:leader="dot" w:pos="11150"/>
             </w:tabs>
             <w:rPr>
-              <w:rFonts w:eastAsiaTheme="minorEastAsia" w:cstheme="minorBidi"/>
               <w:noProof/>
-              <w:sz w:val="22"/>
-              <w:szCs w:val="22"/>
-              <w:lang w:bidi="ar-SA"/>
             </w:rPr>
           </w:pPr>
-          <w:hyperlink w:anchor="_Toc438026471" w:history="1">
+          <w:hyperlink w:anchor="_Toc468432719" w:history="1">
             <w:r>
               <w:rPr>
                 <w:rStyle w:val="Hyperlink"/>
                 <w:noProof/>
               </w:rPr>
+              <w:t>Date Time Text Format which Imports Automatically Into Tableau</w:t>
+            </w:r>
+            <w:r>
+              <w:rPr>
+                <w:noProof/>
+                <w:webHidden/>
+              </w:rPr>
+              <w:tab/>
+            </w:r>
+            <w:r>
+              <w:rPr>
+                <w:noProof/>
+                <w:webHidden/>
+              </w:rPr>
+              <w:fldChar w:fldCharType="begin"/>
+            </w:r>
+            <w:r>
+              <w:rPr>
+                <w:noProof/>
+                <w:webHidden/>
+              </w:rPr>
+              <w:instrText xml:space="preserve"> PAGEREF _Toc468432719 \h </w:instrText>
+            </w:r>
+            <w:r>
+              <w:rPr>
+                <w:noProof/>
+                <w:webHidden/>
+              </w:rPr>
+            </w:r>
+            <w:r>
+              <w:rPr>
+                <w:noProof/>
+                <w:webHidden/>
+              </w:rPr>
+              <w:fldChar w:fldCharType="separate"/>
+            </w:r>
+            <w:r>
+              <w:rPr>
+                <w:noProof/>
+                <w:webHidden/>
+              </w:rPr>
+              <w:t>2</w:t>
+            </w:r>
+            <w:r>
+              <w:rPr>
+                <w:noProof/>
+                <w:webHidden/>
+              </w:rPr>
+              <w:fldChar w:fldCharType="end"/>
+            </w:r>
+          </w:hyperlink>
+        </w:p>
+        <w:p>
+          <w:pPr>
+            <w:pStyle w:val="TOC2"/>
+            <w:tabs>
+              <w:tab w:val="right" w:leader="dot" w:pos="11150"/>
+            </w:tabs>
+            <w:rPr>
+              <w:noProof/>
+            </w:rPr>
+          </w:pPr>
+          <w:hyperlink w:anchor="_Toc468432720" w:history="1">
+            <w:r>
+              <w:rPr>
+                <w:rStyle w:val="Hyperlink"/>
+                <w:noProof/>
+              </w:rPr>
+              <w:t>Parse an ISO 8601 Date Field into a Tableau Date</w:t>
+            </w:r>
+            <w:r>
+              <w:rPr>
+                <w:noProof/>
+                <w:webHidden/>
+              </w:rPr>
+              <w:tab/>
+            </w:r>
+            <w:r>
+              <w:rPr>
+                <w:noProof/>
+                <w:webHidden/>
+              </w:rPr>
+              <w:fldChar w:fldCharType="begin"/>
+            </w:r>
+            <w:r>
+              <w:rPr>
+                <w:noProof/>
+                <w:webHidden/>
+              </w:rPr>
+              <w:instrText xml:space="preserve"> PAGEREF _Toc468432720 \h </w:instrText>
+            </w:r>
+            <w:r>
+              <w:rPr>
+                <w:noProof/>
+                <w:webHidden/>
+              </w:rPr>
+            </w:r>
+            <w:r>
+              <w:rPr>
+                <w:noProof/>
+                <w:webHidden/>
+              </w:rPr>
+              <w:fldChar w:fldCharType="separate"/>
+            </w:r>
+            <w:r>
+              <w:rPr>
+                <w:noProof/>
+                <w:webHidden/>
+              </w:rPr>
+              <w:t>2</w:t>
+            </w:r>
+            <w:r>
+              <w:rPr>
+                <w:noProof/>
+                <w:webHidden/>
+              </w:rPr>
+              <w:fldChar w:fldCharType="end"/>
+            </w:r>
+          </w:hyperlink>
+        </w:p>
+        <w:p>
+          <w:pPr>
+            <w:pStyle w:val="TOC2"/>
+            <w:tabs>
+              <w:tab w:val="right" w:leader="dot" w:pos="11150"/>
+            </w:tabs>
+            <w:rPr>
+              <w:noProof/>
+            </w:rPr>
+          </w:pPr>
+          <w:hyperlink w:anchor="_Toc468432721" w:history="1">
+            <w:r>
+              <w:rPr>
+                <w:rStyle w:val="Hyperlink"/>
+                <w:noProof/>
+              </w:rPr>
               <w:t>Show Measure by Hour and Day of Week</w:t>
             </w:r>
             <w:r>
@@ -233,7 +365,7 @@
                 <w:noProof/>
                 <w:webHidden/>
               </w:rPr>
-              <w:instrText xml:space="preserve"> PAGEREF _Toc438026471 \h </w:instrText>
+              <w:instrText xml:space="preserve"> PAGEREF _Toc468432721 \h </w:instrText>
             </w:r>
             <w:r>
               <w:rPr>
@@ -253,7 +385,7 @@
                 <w:noProof/>
                 <w:webHidden/>
               </w:rPr>
-              <w:t>2</w:t>
+              <w:t>3</w:t>
             </w:r>
             <w:r>
               <w:rPr>
@@ -292,12 +424,46 @@
       <w:pPr>
         <w:pStyle w:val="Heading1"/>
       </w:pPr>
-      <w:bookmarkStart w:id="1" w:name="_Toc438026470"/>
+      <w:bookmarkStart w:id="1" w:name="_Toc468432718"/>
       <w:r>
         <w:lastRenderedPageBreak/>
+        <w:t>Dates and Times</w:t>
+      </w:r>
+      <w:bookmarkEnd w:id="1"/>
+    </w:p>
+    <w:p/>
+    <w:p>
+      <w:pPr>
+        <w:pStyle w:val="Heading2"/>
+      </w:pPr>
+      <w:bookmarkStart w:id="2" w:name="_Toc468432719"/>
+      <w:r>
+        <w:t>Date Time Text Format which Imports Automatically Into Tableau</w:t>
+      </w:r>
+      <w:bookmarkEnd w:id="2"/>
+    </w:p>
+    <w:p/>
+    <w:p>
+      <w:r>
+        <w:t>Note:  This is one form of ISO 8601.</w:t>
+      </w:r>
+    </w:p>
+    <w:p/>
+    <w:p>
+      <w:r>
+        <w:t>2016-11-15T18:12:49Z</w:t>
+      </w:r>
+    </w:p>
+    <w:p/>
+    <w:p>
+      <w:pPr>
+        <w:pStyle w:val="Heading2"/>
+      </w:pPr>
+      <w:bookmarkStart w:id="3" w:name="_Toc468432720"/>
+      <w:r>
         <w:t>Parse an ISO 8601 Date Field into a Tableau Date</w:t>
       </w:r>
-      <w:bookmarkEnd w:id="1"/>
+      <w:bookmarkEnd w:id="3"/>
     </w:p>
     <w:p/>
     <w:p>
@@ -450,13 +616,13 @@
     </w:p>
     <w:p>
       <w:pPr>
-        <w:pStyle w:val="Heading1"/>
+        <w:pStyle w:val="Heading2"/>
       </w:pPr>
-      <w:bookmarkStart w:id="2" w:name="_Toc438026471"/>
+      <w:bookmarkStart w:id="4" w:name="_Toc468432721"/>
       <w:r>
         <w:t>Show Measure by Hour and Day of Week</w:t>
       </w:r>
-      <w:bookmarkEnd w:id="2"/>
+      <w:bookmarkEnd w:id="4"/>
     </w:p>
     <w:p/>
     <w:p>
@@ -465,7 +631,6 @@
           <w:noProof/>
           <w:lang w:bidi="ar-SA"/>
         </w:rPr>
-        <w:lastRenderedPageBreak/>
         <w:drawing>
           <wp:inline distT="0" distB="0" distL="0" distR="0">
             <wp:extent cx="5334000" cy="3237909"/>
@@ -1095,6 +1260,7 @@
           <w:rFonts w:ascii="Times New Roman" w:eastAsia="Times New Roman" w:hAnsi="Times New Roman"/>
           <w:lang w:bidi="ar-SA"/>
         </w:rPr>
+        <w:lastRenderedPageBreak/>
         <w:t>Members: Friday; Saturday; Thursday; Tuesday; Wednesday; ...</w:t>
       </w:r>
     </w:p>
@@ -1175,7 +1341,6 @@
           <w:bCs/>
           <w:lang w:bidi="ar-SA"/>
         </w:rPr>
-        <w:lastRenderedPageBreak/>
         <w:t>Sum of Number of Records</w:t>
       </w:r>
       <w:r>
@@ -2472,6 +2637,19 @@
       <w:rFonts w:ascii="Times New Roman" w:eastAsia="Times New Roman" w:hAnsi="Times New Roman"/>
       <w:lang w:bidi="ar-SA"/>
     </w:rPr>
+  </w:style>
+  <w:style w:type="paragraph" w:styleId="TOC2">
+    <w:name w:val="toc 2"/>
+    <w:basedOn w:val="Normal"/>
+    <w:next w:val="Normal"/>
+    <w:autoRedefine/>
+    <w:uiPriority w:val="39"/>
+    <w:unhideWhenUsed/>
+    <w:rsid w:val="00AE3829"/>
+    <w:pPr>
+      <w:spacing w:after="100"/>
+      <w:ind w:left="240"/>
+    </w:pPr>
   </w:style>
 </w:styles>
 </file>
@@ -2764,7 +2942,7 @@
 </file>
 
 <file path=customXml/itemProps1.xml><?xml version="1.0" encoding="utf-8"?>
-<ds:datastoreItem xmlns:ds="http://schemas.openxmlformats.org/officeDocument/2006/customXml" ds:itemID="{9E335C4C-DE9A-4FCE-89B4-B171CDD7B300}">
+<ds:datastoreItem xmlns:ds="http://schemas.openxmlformats.org/officeDocument/2006/customXml" ds:itemID="{39DC40F7-8D86-4F6D-A636-F6239E7CA6EE}">
   <ds:schemaRefs>
     <ds:schemaRef ds:uri="http://schemas.openxmlformats.org/officeDocument/2006/bibliography"/>
   </ds:schemaRefs>

</xml_diff>

<commit_message>
Added action-linked dashboards, minutia
</commit_message>
<xml_diff>
--- a/tableau_cheatsheet.docx
+++ b/tableau_cheatsheet.docx
@@ -6,7 +6,7 @@
       <w:pPr>
         <w:pStyle w:val="Title"/>
       </w:pPr>
-      <w:bookmarkStart w:id="0" w:name="_Toc468432717"/>
+      <w:bookmarkStart w:id="0" w:name="_Toc469468987"/>
       <w:r>
         <w:t>Tableau Cheetsheet</w:t>
       </w:r>
@@ -62,7 +62,7 @@
           <w:r>
             <w:fldChar w:fldCharType="separate"/>
           </w:r>
-          <w:hyperlink w:anchor="_Toc468432717" w:history="1">
+          <w:hyperlink w:anchor="_Toc469468987" w:history="1">
             <w:r>
               <w:rPr>
                 <w:rStyle w:val="Hyperlink"/>
@@ -89,7 +89,7 @@
                 <w:noProof/>
                 <w:webHidden/>
               </w:rPr>
-              <w:instrText xml:space="preserve"> PAGEREF _Toc468432717 \h </w:instrText>
+              <w:instrText xml:space="preserve"> PAGEREF _Toc469468987 \h </w:instrText>
             </w:r>
             <w:r>
               <w:rPr>
@@ -134,13 +134,13 @@
               <w:lang w:bidi="ar-SA"/>
             </w:rPr>
           </w:pPr>
-          <w:hyperlink w:anchor="_Toc468432718" w:history="1">
+          <w:hyperlink w:anchor="_Toc469468988" w:history="1">
             <w:r>
               <w:rPr>
                 <w:rStyle w:val="Hyperlink"/>
                 <w:noProof/>
               </w:rPr>
-              <w:t>Dates and Times</w:t>
+              <w:t>Dashboard with Map and Linked Actions</w:t>
             </w:r>
             <w:r>
               <w:rPr>
@@ -161,7 +161,7 @@
                 <w:noProof/>
                 <w:webHidden/>
               </w:rPr>
-              <w:instrText xml:space="preserve"> PAGEREF _Toc468432718 \h </w:instrText>
+              <w:instrText xml:space="preserve"> PAGEREF _Toc469468988 \h </w:instrText>
             </w:r>
             <w:r>
               <w:rPr>
@@ -182,6 +182,78 @@
                 <w:webHidden/>
               </w:rPr>
               <w:t>2</w:t>
+            </w:r>
+            <w:r>
+              <w:rPr>
+                <w:noProof/>
+                <w:webHidden/>
+              </w:rPr>
+              <w:fldChar w:fldCharType="end"/>
+            </w:r>
+          </w:hyperlink>
+        </w:p>
+        <w:p>
+          <w:pPr>
+            <w:pStyle w:val="TOC1"/>
+            <w:tabs>
+              <w:tab w:val="right" w:leader="dot" w:pos="11150"/>
+            </w:tabs>
+            <w:rPr>
+              <w:rFonts w:eastAsiaTheme="minorEastAsia" w:cstheme="minorBidi"/>
+              <w:noProof/>
+              <w:sz w:val="22"/>
+              <w:szCs w:val="22"/>
+              <w:lang w:bidi="ar-SA"/>
+            </w:rPr>
+          </w:pPr>
+          <w:hyperlink w:anchor="_Toc469468989" w:history="1">
+            <w:r>
+              <w:rPr>
+                <w:rStyle w:val="Hyperlink"/>
+                <w:noProof/>
+              </w:rPr>
+              <w:t>Dates and Times</w:t>
+            </w:r>
+            <w:r>
+              <w:rPr>
+                <w:noProof/>
+                <w:webHidden/>
+              </w:rPr>
+              <w:tab/>
+            </w:r>
+            <w:r>
+              <w:rPr>
+                <w:noProof/>
+                <w:webHidden/>
+              </w:rPr>
+              <w:fldChar w:fldCharType="begin"/>
+            </w:r>
+            <w:r>
+              <w:rPr>
+                <w:noProof/>
+                <w:webHidden/>
+              </w:rPr>
+              <w:instrText xml:space="preserve"> PAGEREF _Toc469468989 \h </w:instrText>
+            </w:r>
+            <w:r>
+              <w:rPr>
+                <w:noProof/>
+                <w:webHidden/>
+              </w:rPr>
+            </w:r>
+            <w:r>
+              <w:rPr>
+                <w:noProof/>
+                <w:webHidden/>
+              </w:rPr>
+              <w:fldChar w:fldCharType="separate"/>
+            </w:r>
+            <w:r>
+              <w:rPr>
+                <w:noProof/>
+                <w:webHidden/>
+              </w:rPr>
+              <w:t>5</w:t>
             </w:r>
             <w:r>
               <w:rPr>
@@ -199,10 +271,14 @@
               <w:tab w:val="right" w:leader="dot" w:pos="11150"/>
             </w:tabs>
             <w:rPr>
+              <w:rFonts w:eastAsiaTheme="minorEastAsia" w:cstheme="minorBidi"/>
               <w:noProof/>
+              <w:sz w:val="22"/>
+              <w:szCs w:val="22"/>
+              <w:lang w:bidi="ar-SA"/>
             </w:rPr>
           </w:pPr>
-          <w:hyperlink w:anchor="_Toc468432719" w:history="1">
+          <w:hyperlink w:anchor="_Toc469468990" w:history="1">
             <w:r>
               <w:rPr>
                 <w:rStyle w:val="Hyperlink"/>
@@ -229,7 +305,7 @@
                 <w:noProof/>
                 <w:webHidden/>
               </w:rPr>
-              <w:instrText xml:space="preserve"> PAGEREF _Toc468432719 \h </w:instrText>
+              <w:instrText xml:space="preserve"> PAGEREF _Toc469468990 \h </w:instrText>
             </w:r>
             <w:r>
               <w:rPr>
@@ -249,7 +325,7 @@
                 <w:noProof/>
                 <w:webHidden/>
               </w:rPr>
-              <w:t>2</w:t>
+              <w:t>5</w:t>
             </w:r>
             <w:r>
               <w:rPr>
@@ -267,10 +343,14 @@
               <w:tab w:val="right" w:leader="dot" w:pos="11150"/>
             </w:tabs>
             <w:rPr>
+              <w:rFonts w:eastAsiaTheme="minorEastAsia" w:cstheme="minorBidi"/>
               <w:noProof/>
+              <w:sz w:val="22"/>
+              <w:szCs w:val="22"/>
+              <w:lang w:bidi="ar-SA"/>
             </w:rPr>
           </w:pPr>
-          <w:hyperlink w:anchor="_Toc468432720" w:history="1">
+          <w:hyperlink w:anchor="_Toc469468991" w:history="1">
             <w:r>
               <w:rPr>
                 <w:rStyle w:val="Hyperlink"/>
@@ -297,7 +377,7 @@
                 <w:noProof/>
                 <w:webHidden/>
               </w:rPr>
-              <w:instrText xml:space="preserve"> PAGEREF _Toc468432720 \h </w:instrText>
+              <w:instrText xml:space="preserve"> PAGEREF _Toc469468991 \h </w:instrText>
             </w:r>
             <w:r>
               <w:rPr>
@@ -317,7 +397,7 @@
                 <w:noProof/>
                 <w:webHidden/>
               </w:rPr>
-              <w:t>2</w:t>
+              <w:t>5</w:t>
             </w:r>
             <w:r>
               <w:rPr>
@@ -335,10 +415,14 @@
               <w:tab w:val="right" w:leader="dot" w:pos="11150"/>
             </w:tabs>
             <w:rPr>
+              <w:rFonts w:eastAsiaTheme="minorEastAsia" w:cstheme="minorBidi"/>
               <w:noProof/>
+              <w:sz w:val="22"/>
+              <w:szCs w:val="22"/>
+              <w:lang w:bidi="ar-SA"/>
             </w:rPr>
           </w:pPr>
-          <w:hyperlink w:anchor="_Toc468432721" w:history="1">
+          <w:hyperlink w:anchor="_Toc469468992" w:history="1">
             <w:r>
               <w:rPr>
                 <w:rStyle w:val="Hyperlink"/>
@@ -365,7 +449,7 @@
                 <w:noProof/>
                 <w:webHidden/>
               </w:rPr>
-              <w:instrText xml:space="preserve"> PAGEREF _Toc468432721 \h </w:instrText>
+              <w:instrText xml:space="preserve"> PAGEREF _Toc469468992 \h </w:instrText>
             </w:r>
             <w:r>
               <w:rPr>
@@ -385,7 +469,79 @@
                 <w:noProof/>
                 <w:webHidden/>
               </w:rPr>
-              <w:t>3</w:t>
+              <w:t>6</w:t>
+            </w:r>
+            <w:r>
+              <w:rPr>
+                <w:noProof/>
+                <w:webHidden/>
+              </w:rPr>
+              <w:fldChar w:fldCharType="end"/>
+            </w:r>
+          </w:hyperlink>
+        </w:p>
+        <w:p>
+          <w:pPr>
+            <w:pStyle w:val="TOC1"/>
+            <w:tabs>
+              <w:tab w:val="right" w:leader="dot" w:pos="11150"/>
+            </w:tabs>
+            <w:rPr>
+              <w:rFonts w:eastAsiaTheme="minorEastAsia" w:cstheme="minorBidi"/>
+              <w:noProof/>
+              <w:sz w:val="22"/>
+              <w:szCs w:val="22"/>
+              <w:lang w:bidi="ar-SA"/>
+            </w:rPr>
+          </w:pPr>
+          <w:hyperlink w:anchor="_Toc469468993" w:history="1">
+            <w:r>
+              <w:rPr>
+                <w:rStyle w:val="Hyperlink"/>
+                <w:noProof/>
+              </w:rPr>
+              <w:t>Wrong Date Displayed on Discrete Line Chart</w:t>
+            </w:r>
+            <w:r>
+              <w:rPr>
+                <w:noProof/>
+                <w:webHidden/>
+              </w:rPr>
+              <w:tab/>
+            </w:r>
+            <w:r>
+              <w:rPr>
+                <w:noProof/>
+                <w:webHidden/>
+              </w:rPr>
+              <w:fldChar w:fldCharType="begin"/>
+            </w:r>
+            <w:r>
+              <w:rPr>
+                <w:noProof/>
+                <w:webHidden/>
+              </w:rPr>
+              <w:instrText xml:space="preserve"> PAGEREF _Toc469468993 \h </w:instrText>
+            </w:r>
+            <w:r>
+              <w:rPr>
+                <w:noProof/>
+                <w:webHidden/>
+              </w:rPr>
+            </w:r>
+            <w:r>
+              <w:rPr>
+                <w:noProof/>
+                <w:webHidden/>
+              </w:rPr>
+              <w:fldChar w:fldCharType="separate"/>
+            </w:r>
+            <w:r>
+              <w:rPr>
+                <w:noProof/>
+                <w:webHidden/>
+              </w:rPr>
+              <w:t>7</w:t>
             </w:r>
             <w:r>
               <w:rPr>
@@ -407,6 +563,11 @@
     <w:p>
       <w:pPr>
         <w:spacing w:after="200" w:line="276" w:lineRule="auto"/>
+      </w:pPr>
+    </w:p>
+    <w:p>
+      <w:pPr>
+        <w:spacing w:after="200" w:line="276" w:lineRule="auto"/>
         <w:rPr>
           <w:rFonts w:asciiTheme="majorHAnsi" w:eastAsiaTheme="majorEastAsia" w:hAnsiTheme="majorHAnsi" w:cstheme="majorBidi"/>
           <w:b/>
@@ -424,23 +585,2614 @@
       <w:pPr>
         <w:pStyle w:val="Heading1"/>
       </w:pPr>
-      <w:bookmarkStart w:id="1" w:name="_Toc468432718"/>
+      <w:bookmarkStart w:id="1" w:name="_Toc469468988"/>
+      <w:r>
+        <w:lastRenderedPageBreak/>
+        <w:t>Dashboard with Map and Linked Actions</w:t>
+      </w:r>
+      <w:bookmarkEnd w:id="1"/>
+    </w:p>
+    <w:p>
+      <w:pPr>
+        <w:spacing w:after="200" w:line="276" w:lineRule="auto"/>
+      </w:pPr>
+    </w:p>
+    <w:p>
+      <w:pPr>
+        <w:spacing w:after="200" w:line="276" w:lineRule="auto"/>
+        <w:rPr>
+          <w:sz w:val="20"/>
+          <w:szCs w:val="20"/>
+        </w:rPr>
+      </w:pPr>
+      <w:r>
+        <w:rPr>
+          <w:noProof/>
+          <w:sz w:val="20"/>
+          <w:szCs w:val="20"/>
+          <w:lang w:bidi="ar-SA"/>
+        </w:rPr>
+        <w:drawing>
+          <wp:inline distT="0" distB="0" distL="0" distR="0">
+            <wp:extent cx="7086600" cy="4369458"/>
+            <wp:effectExtent l="19050" t="0" r="0" b="0"/>
+            <wp:docPr id="2" name="Picture 1"/>
+            <wp:cNvGraphicFramePr>
+              <a:graphicFrameLocks xmlns:a="http://schemas.openxmlformats.org/drawingml/2006/main" noChangeAspect="1"/>
+            </wp:cNvGraphicFramePr>
+            <a:graphic xmlns:a="http://schemas.openxmlformats.org/drawingml/2006/main">
+              <a:graphicData uri="http://schemas.openxmlformats.org/drawingml/2006/picture">
+                <pic:pic xmlns:pic="http://schemas.openxmlformats.org/drawingml/2006/picture">
+                  <pic:nvPicPr>
+                    <pic:cNvPr id="0" name="Picture 1"/>
+                    <pic:cNvPicPr>
+                      <a:picLocks noChangeAspect="1" noChangeArrowheads="1"/>
+                    </pic:cNvPicPr>
+                  </pic:nvPicPr>
+                  <pic:blipFill>
+                    <a:blip r:embed="rId5" cstate="print"/>
+                    <a:srcRect/>
+                    <a:stretch>
+                      <a:fillRect/>
+                    </a:stretch>
+                  </pic:blipFill>
+                  <pic:spPr bwMode="auto">
+                    <a:xfrm>
+                      <a:off x="0" y="0"/>
+                      <a:ext cx="7086600" cy="4369458"/>
+                    </a:xfrm>
+                    <a:prstGeom prst="rect">
+                      <a:avLst/>
+                    </a:prstGeom>
+                    <a:noFill/>
+                    <a:ln w="9525">
+                      <a:noFill/>
+                      <a:miter lim="800000"/>
+                      <a:headEnd/>
+                      <a:tailEnd/>
+                    </a:ln>
+                  </pic:spPr>
+                </pic:pic>
+              </a:graphicData>
+            </a:graphic>
+          </wp:inline>
+        </w:drawing>
+      </w:r>
+    </w:p>
+    <w:p>
+      <w:pPr>
+        <w:spacing w:before="180" w:after="180"/>
+        <w:ind w:left="105"/>
+        <w:rPr>
+          <w:rFonts w:ascii="Times New Roman" w:eastAsia="Times New Roman" w:hAnsi="Times New Roman"/>
+          <w:sz w:val="20"/>
+          <w:szCs w:val="20"/>
+          <w:lang w:bidi="ar-SA"/>
+        </w:rPr>
+      </w:pPr>
+      <w:r>
+        <w:rPr>
+          <w:rFonts w:ascii="Times New Roman" w:eastAsia="Times New Roman" w:hAnsi="Times New Roman"/>
+          <w:b/>
+          <w:bCs/>
+          <w:sz w:val="20"/>
+          <w:szCs w:val="20"/>
+          <w:u w:val="single"/>
+          <w:lang w:bidi="ar-SA"/>
+        </w:rPr>
+        <w:t>Description of "Location"</w:t>
+      </w:r>
+    </w:p>
+    <w:p>
+      <w:pPr>
+        <w:spacing w:before="180" w:after="180"/>
+        <w:ind w:left="105"/>
+        <w:rPr>
+          <w:rFonts w:ascii="Times New Roman" w:eastAsia="Times New Roman" w:hAnsi="Times New Roman"/>
+          <w:sz w:val="20"/>
+          <w:szCs w:val="20"/>
+          <w:lang w:bidi="ar-SA"/>
+        </w:rPr>
+      </w:pPr>
+      <w:r>
+        <w:rPr>
+          <w:rFonts w:ascii="Times New Roman" w:eastAsia="Times New Roman" w:hAnsi="Times New Roman"/>
+          <w:sz w:val="20"/>
+          <w:szCs w:val="20"/>
+          <w:lang w:bidi="ar-SA"/>
+        </w:rPr>
+        <w:t>Map based on LON and LAT. The marks are labeled by Event Time.</w:t>
+      </w:r>
+    </w:p>
+    <w:p>
+      <w:pPr>
+        <w:spacing w:before="180" w:after="180"/>
+        <w:ind w:left="105"/>
+        <w:rPr>
+          <w:rFonts w:ascii="Times New Roman" w:eastAsia="Times New Roman" w:hAnsi="Times New Roman"/>
+          <w:sz w:val="20"/>
+          <w:szCs w:val="20"/>
+          <w:lang w:bidi="ar-SA"/>
+        </w:rPr>
+      </w:pPr>
+      <w:r>
+        <w:rPr>
+          <w:rFonts w:ascii="Times New Roman" w:eastAsia="Times New Roman" w:hAnsi="Times New Roman"/>
+          <w:b/>
+          <w:bCs/>
+          <w:sz w:val="20"/>
+          <w:szCs w:val="20"/>
+          <w:u w:val="single"/>
+          <w:lang w:bidi="ar-SA"/>
+        </w:rPr>
+        <w:t>Marks</w:t>
+      </w:r>
+    </w:p>
+    <w:p>
+      <w:pPr>
+        <w:ind w:left="105"/>
+        <w:rPr>
+          <w:rFonts w:ascii="Times New Roman" w:eastAsia="Times New Roman" w:hAnsi="Times New Roman"/>
+          <w:sz w:val="20"/>
+          <w:szCs w:val="20"/>
+          <w:lang w:bidi="ar-SA"/>
+        </w:rPr>
+      </w:pPr>
+    </w:p>
+    <w:tbl>
+      <w:tblPr>
+        <w:tblW w:w="0" w:type="auto"/>
+        <w:tblCellSpacing w:w="15" w:type="dxa"/>
+        <w:tblInd w:w="105" w:type="dxa"/>
+        <w:tblCellMar>
+          <w:left w:w="0" w:type="dxa"/>
+          <w:right w:w="0" w:type="dxa"/>
+        </w:tblCellMar>
+        <w:tblLook w:val="04A0"/>
+      </w:tblPr>
+      <w:tblGrid>
+        <w:gridCol w:w="8571"/>
+      </w:tblGrid>
+      <w:tr>
+        <w:trPr>
+          <w:tblCellSpacing w:w="15" w:type="dxa"/>
+        </w:trPr>
+        <w:tc>
+          <w:tcPr>
+            <w:tcW w:w="0" w:type="auto"/>
+            <w:tcMar>
+              <w:top w:w="0" w:type="dxa"/>
+              <w:left w:w="0" w:type="dxa"/>
+              <w:bottom w:w="0" w:type="dxa"/>
+              <w:right w:w="60" w:type="dxa"/>
+            </w:tcMar>
+            <w:vAlign w:val="center"/>
+            <w:hideMark/>
+          </w:tcPr>
+          <w:p>
+            <w:pPr>
+              <w:rPr>
+                <w:rFonts w:ascii="Times New Roman" w:eastAsia="Times New Roman" w:hAnsi="Times New Roman"/>
+                <w:sz w:val="20"/>
+                <w:szCs w:val="20"/>
+                <w:lang w:bidi="ar-SA"/>
+              </w:rPr>
+            </w:pPr>
+            <w:r>
+              <w:rPr>
+                <w:rFonts w:ascii="Times New Roman" w:eastAsia="Times New Roman" w:hAnsi="Times New Roman"/>
+                <w:sz w:val="20"/>
+                <w:szCs w:val="20"/>
+                <w:lang w:bidi="ar-SA"/>
+              </w:rPr>
+              <w:t>The mark type is Circle (Automatic).</w:t>
+            </w:r>
+          </w:p>
+        </w:tc>
+      </w:tr>
+      <w:tr>
+        <w:trPr>
+          <w:tblCellSpacing w:w="15" w:type="dxa"/>
+        </w:trPr>
+        <w:tc>
+          <w:tcPr>
+            <w:tcW w:w="0" w:type="auto"/>
+            <w:tcMar>
+              <w:top w:w="0" w:type="dxa"/>
+              <w:left w:w="0" w:type="dxa"/>
+              <w:bottom w:w="0" w:type="dxa"/>
+              <w:right w:w="60" w:type="dxa"/>
+            </w:tcMar>
+            <w:vAlign w:val="center"/>
+            <w:hideMark/>
+          </w:tcPr>
+          <w:p>
+            <w:pPr>
+              <w:rPr>
+                <w:rFonts w:ascii="Times New Roman" w:eastAsia="Times New Roman" w:hAnsi="Times New Roman"/>
+                <w:sz w:val="20"/>
+                <w:szCs w:val="20"/>
+                <w:lang w:bidi="ar-SA"/>
+              </w:rPr>
+            </w:pPr>
+            <w:r>
+              <w:rPr>
+                <w:rFonts w:ascii="Times New Roman" w:eastAsia="Times New Roman" w:hAnsi="Times New Roman"/>
+                <w:sz w:val="20"/>
+                <w:szCs w:val="20"/>
+                <w:lang w:bidi="ar-SA"/>
+              </w:rPr>
+              <w:t>The marks are labeled by Event Time.</w:t>
+            </w:r>
+            <w:r>
+              <w:rPr>
+                <w:rFonts w:ascii="Times New Roman" w:eastAsia="Times New Roman" w:hAnsi="Times New Roman"/>
+                <w:sz w:val="20"/>
+                <w:szCs w:val="20"/>
+                <w:lang w:bidi="ar-SA"/>
+              </w:rPr>
+              <w:t xml:space="preserve">  </w:t>
+            </w:r>
+            <w:r>
+              <w:rPr>
+                <w:rFonts w:ascii="Times New Roman" w:eastAsia="Times New Roman" w:hAnsi="Times New Roman"/>
+                <w:sz w:val="20"/>
+                <w:szCs w:val="20"/>
+                <w:highlight w:val="yellow"/>
+                <w:lang w:bidi="ar-SA"/>
+              </w:rPr>
+              <w:t>Note:</w:t>
+            </w:r>
+            <w:r>
+              <w:rPr>
+                <w:rFonts w:ascii="Times New Roman" w:eastAsia="Times New Roman" w:hAnsi="Times New Roman"/>
+                <w:sz w:val="20"/>
+                <w:szCs w:val="20"/>
+                <w:lang w:bidi="ar-SA"/>
+              </w:rPr>
+              <w:t xml:space="preserve">  </w:t>
+            </w:r>
+            <w:r>
+              <w:rPr>
+                <w:rFonts w:ascii="Times New Roman" w:eastAsia="Times New Roman" w:hAnsi="Times New Roman"/>
+                <w:b/>
+                <w:highlight w:val="yellow"/>
+                <w:lang w:bidi="ar-SA"/>
+              </w:rPr>
+              <w:t>This is key</w:t>
+            </w:r>
+            <w:r>
+              <w:rPr>
+                <w:rFonts w:ascii="Times New Roman" w:eastAsia="Times New Roman" w:hAnsi="Times New Roman"/>
+                <w:b/>
+                <w:highlight w:val="yellow"/>
+                <w:lang w:bidi="ar-SA"/>
+              </w:rPr>
+              <w:t xml:space="preserve"> to make the Selection Action work</w:t>
+            </w:r>
+            <w:r>
+              <w:rPr>
+                <w:rFonts w:ascii="Times New Roman" w:eastAsia="Times New Roman" w:hAnsi="Times New Roman"/>
+                <w:b/>
+                <w:highlight w:val="yellow"/>
+                <w:lang w:bidi="ar-SA"/>
+              </w:rPr>
+              <w:t>!</w:t>
+            </w:r>
+          </w:p>
+        </w:tc>
+      </w:tr>
+      <w:tr>
+        <w:trPr>
+          <w:tblCellSpacing w:w="15" w:type="dxa"/>
+        </w:trPr>
+        <w:tc>
+          <w:tcPr>
+            <w:tcW w:w="0" w:type="auto"/>
+            <w:tcMar>
+              <w:top w:w="0" w:type="dxa"/>
+              <w:left w:w="0" w:type="dxa"/>
+              <w:bottom w:w="0" w:type="dxa"/>
+              <w:right w:w="60" w:type="dxa"/>
+            </w:tcMar>
+            <w:vAlign w:val="center"/>
+            <w:hideMark/>
+          </w:tcPr>
+          <w:p>
+            <w:pPr>
+              <w:rPr>
+                <w:rFonts w:ascii="Times New Roman" w:eastAsia="Times New Roman" w:hAnsi="Times New Roman"/>
+                <w:sz w:val="20"/>
+                <w:szCs w:val="20"/>
+                <w:lang w:bidi="ar-SA"/>
+              </w:rPr>
+            </w:pPr>
+            <w:r>
+              <w:rPr>
+                <w:rFonts w:ascii="Times New Roman" w:eastAsia="Times New Roman" w:hAnsi="Times New Roman"/>
+                <w:sz w:val="20"/>
+                <w:szCs w:val="20"/>
+                <w:lang w:bidi="ar-SA"/>
+              </w:rPr>
+              <w:t>Stacked marks is off.</w:t>
+            </w:r>
+          </w:p>
+        </w:tc>
+      </w:tr>
+    </w:tbl>
+    <w:p>
+      <w:pPr>
+        <w:spacing w:before="180" w:after="180"/>
+        <w:ind w:left="105"/>
+        <w:rPr>
+          <w:rFonts w:ascii="Times New Roman" w:eastAsia="Times New Roman" w:hAnsi="Times New Roman"/>
+          <w:sz w:val="20"/>
+          <w:szCs w:val="20"/>
+          <w:lang w:bidi="ar-SA"/>
+        </w:rPr>
+      </w:pPr>
+      <w:r>
+        <w:rPr>
+          <w:rFonts w:ascii="Times New Roman" w:eastAsia="Times New Roman" w:hAnsi="Times New Roman"/>
+          <w:b/>
+          <w:bCs/>
+          <w:sz w:val="20"/>
+          <w:szCs w:val="20"/>
+          <w:u w:val="single"/>
+          <w:lang w:bidi="ar-SA"/>
+        </w:rPr>
+        <w:t>Shelves</w:t>
+      </w:r>
+    </w:p>
+    <w:p>
+      <w:pPr>
+        <w:ind w:left="105"/>
+        <w:rPr>
+          <w:rFonts w:ascii="Times New Roman" w:eastAsia="Times New Roman" w:hAnsi="Times New Roman"/>
+          <w:sz w:val="20"/>
+          <w:szCs w:val="20"/>
+          <w:lang w:bidi="ar-SA"/>
+        </w:rPr>
+      </w:pPr>
+    </w:p>
+    <w:tbl>
+      <w:tblPr>
+        <w:tblW w:w="0" w:type="auto"/>
+        <w:tblCellSpacing w:w="15" w:type="dxa"/>
+        <w:tblInd w:w="105" w:type="dxa"/>
+        <w:tblCellMar>
+          <w:left w:w="0" w:type="dxa"/>
+          <w:right w:w="0" w:type="dxa"/>
+        </w:tblCellMar>
+        <w:tblLook w:val="04A0"/>
+      </w:tblPr>
+      <w:tblGrid>
+        <w:gridCol w:w="939"/>
+        <w:gridCol w:w="1044"/>
+      </w:tblGrid>
+      <w:tr>
+        <w:trPr>
+          <w:tblCellSpacing w:w="15" w:type="dxa"/>
+        </w:trPr>
+        <w:tc>
+          <w:tcPr>
+            <w:tcW w:w="0" w:type="auto"/>
+            <w:tcMar>
+              <w:top w:w="0" w:type="dxa"/>
+              <w:left w:w="0" w:type="dxa"/>
+              <w:bottom w:w="0" w:type="dxa"/>
+              <w:right w:w="60" w:type="dxa"/>
+            </w:tcMar>
+            <w:vAlign w:val="center"/>
+            <w:hideMark/>
+          </w:tcPr>
+          <w:p>
+            <w:pPr>
+              <w:rPr>
+                <w:rFonts w:ascii="Times New Roman" w:eastAsia="Times New Roman" w:hAnsi="Times New Roman"/>
+                <w:sz w:val="20"/>
+                <w:szCs w:val="20"/>
+                <w:lang w:bidi="ar-SA"/>
+              </w:rPr>
+            </w:pPr>
+            <w:r>
+              <w:rPr>
+                <w:rFonts w:ascii="Times New Roman" w:eastAsia="Times New Roman" w:hAnsi="Times New Roman"/>
+                <w:b/>
+                <w:bCs/>
+                <w:sz w:val="20"/>
+                <w:szCs w:val="20"/>
+                <w:lang w:bidi="ar-SA"/>
+              </w:rPr>
+              <w:t>Rows:</w:t>
+            </w:r>
+          </w:p>
+        </w:tc>
+        <w:tc>
+          <w:tcPr>
+            <w:tcW w:w="0" w:type="auto"/>
+            <w:tcMar>
+              <w:top w:w="0" w:type="dxa"/>
+              <w:left w:w="0" w:type="dxa"/>
+              <w:bottom w:w="0" w:type="dxa"/>
+              <w:right w:w="60" w:type="dxa"/>
+            </w:tcMar>
+            <w:vAlign w:val="center"/>
+            <w:hideMark/>
+          </w:tcPr>
+          <w:p>
+            <w:pPr>
+              <w:rPr>
+                <w:rFonts w:ascii="Times New Roman" w:eastAsia="Times New Roman" w:hAnsi="Times New Roman"/>
+                <w:sz w:val="20"/>
+                <w:szCs w:val="20"/>
+                <w:lang w:bidi="ar-SA"/>
+              </w:rPr>
+            </w:pPr>
+            <w:r>
+              <w:rPr>
+                <w:rFonts w:ascii="Times New Roman" w:eastAsia="Times New Roman" w:hAnsi="Times New Roman"/>
+                <w:sz w:val="20"/>
+                <w:szCs w:val="20"/>
+                <w:lang w:bidi="ar-SA"/>
+              </w:rPr>
+              <w:t>LAT</w:t>
+            </w:r>
+          </w:p>
+        </w:tc>
+      </w:tr>
+      <w:tr>
+        <w:trPr>
+          <w:tblCellSpacing w:w="15" w:type="dxa"/>
+        </w:trPr>
+        <w:tc>
+          <w:tcPr>
+            <w:tcW w:w="0" w:type="auto"/>
+            <w:tcMar>
+              <w:top w:w="0" w:type="dxa"/>
+              <w:left w:w="0" w:type="dxa"/>
+              <w:bottom w:w="0" w:type="dxa"/>
+              <w:right w:w="60" w:type="dxa"/>
+            </w:tcMar>
+            <w:vAlign w:val="center"/>
+            <w:hideMark/>
+          </w:tcPr>
+          <w:p>
+            <w:pPr>
+              <w:rPr>
+                <w:rFonts w:ascii="Times New Roman" w:eastAsia="Times New Roman" w:hAnsi="Times New Roman"/>
+                <w:sz w:val="20"/>
+                <w:szCs w:val="20"/>
+                <w:lang w:bidi="ar-SA"/>
+              </w:rPr>
+            </w:pPr>
+            <w:r>
+              <w:rPr>
+                <w:rFonts w:ascii="Times New Roman" w:eastAsia="Times New Roman" w:hAnsi="Times New Roman"/>
+                <w:b/>
+                <w:bCs/>
+                <w:sz w:val="20"/>
+                <w:szCs w:val="20"/>
+                <w:lang w:bidi="ar-SA"/>
+              </w:rPr>
+              <w:t>Columns:</w:t>
+            </w:r>
+          </w:p>
+        </w:tc>
+        <w:tc>
+          <w:tcPr>
+            <w:tcW w:w="0" w:type="auto"/>
+            <w:tcMar>
+              <w:top w:w="0" w:type="dxa"/>
+              <w:left w:w="0" w:type="dxa"/>
+              <w:bottom w:w="0" w:type="dxa"/>
+              <w:right w:w="60" w:type="dxa"/>
+            </w:tcMar>
+            <w:vAlign w:val="center"/>
+            <w:hideMark/>
+          </w:tcPr>
+          <w:p>
+            <w:pPr>
+              <w:rPr>
+                <w:rFonts w:ascii="Times New Roman" w:eastAsia="Times New Roman" w:hAnsi="Times New Roman"/>
+                <w:sz w:val="20"/>
+                <w:szCs w:val="20"/>
+                <w:lang w:bidi="ar-SA"/>
+              </w:rPr>
+            </w:pPr>
+            <w:r>
+              <w:rPr>
+                <w:rFonts w:ascii="Times New Roman" w:eastAsia="Times New Roman" w:hAnsi="Times New Roman"/>
+                <w:sz w:val="20"/>
+                <w:szCs w:val="20"/>
+                <w:lang w:bidi="ar-SA"/>
+              </w:rPr>
+              <w:t>LON</w:t>
+            </w:r>
+          </w:p>
+        </w:tc>
+      </w:tr>
+      <w:tr>
+        <w:trPr>
+          <w:tblCellSpacing w:w="15" w:type="dxa"/>
+        </w:trPr>
+        <w:tc>
+          <w:tcPr>
+            <w:tcW w:w="0" w:type="auto"/>
+            <w:tcMar>
+              <w:top w:w="0" w:type="dxa"/>
+              <w:left w:w="0" w:type="dxa"/>
+              <w:bottom w:w="0" w:type="dxa"/>
+              <w:right w:w="60" w:type="dxa"/>
+            </w:tcMar>
+            <w:vAlign w:val="center"/>
+            <w:hideMark/>
+          </w:tcPr>
+          <w:p>
+            <w:pPr>
+              <w:rPr>
+                <w:rFonts w:ascii="Times New Roman" w:eastAsia="Times New Roman" w:hAnsi="Times New Roman"/>
+                <w:sz w:val="20"/>
+                <w:szCs w:val="20"/>
+                <w:lang w:bidi="ar-SA"/>
+              </w:rPr>
+            </w:pPr>
+            <w:r>
+              <w:rPr>
+                <w:rFonts w:ascii="Times New Roman" w:eastAsia="Times New Roman" w:hAnsi="Times New Roman"/>
+                <w:b/>
+                <w:bCs/>
+                <w:sz w:val="20"/>
+                <w:szCs w:val="20"/>
+                <w:lang w:bidi="ar-SA"/>
+              </w:rPr>
+              <w:t>Text:</w:t>
+            </w:r>
+          </w:p>
+        </w:tc>
+        <w:tc>
+          <w:tcPr>
+            <w:tcW w:w="0" w:type="auto"/>
+            <w:tcMar>
+              <w:top w:w="0" w:type="dxa"/>
+              <w:left w:w="0" w:type="dxa"/>
+              <w:bottom w:w="0" w:type="dxa"/>
+              <w:right w:w="60" w:type="dxa"/>
+            </w:tcMar>
+            <w:vAlign w:val="center"/>
+            <w:hideMark/>
+          </w:tcPr>
+          <w:p>
+            <w:pPr>
+              <w:rPr>
+                <w:rFonts w:ascii="Times New Roman" w:eastAsia="Times New Roman" w:hAnsi="Times New Roman"/>
+                <w:sz w:val="20"/>
+                <w:szCs w:val="20"/>
+                <w:lang w:bidi="ar-SA"/>
+              </w:rPr>
+            </w:pPr>
+            <w:r>
+              <w:rPr>
+                <w:rFonts w:ascii="Times New Roman" w:eastAsia="Times New Roman" w:hAnsi="Times New Roman"/>
+                <w:sz w:val="20"/>
+                <w:szCs w:val="20"/>
+                <w:lang w:bidi="ar-SA"/>
+              </w:rPr>
+              <w:t>Event Time</w:t>
+            </w:r>
+          </w:p>
+        </w:tc>
+      </w:tr>
+    </w:tbl>
+    <w:p>
+      <w:pPr>
+        <w:spacing w:before="180" w:after="180"/>
+        <w:ind w:left="105"/>
+        <w:rPr>
+          <w:rFonts w:ascii="Times New Roman" w:eastAsia="Times New Roman" w:hAnsi="Times New Roman"/>
+          <w:sz w:val="20"/>
+          <w:szCs w:val="20"/>
+          <w:lang w:bidi="ar-SA"/>
+        </w:rPr>
+      </w:pPr>
+      <w:r>
+        <w:rPr>
+          <w:rFonts w:ascii="Times New Roman" w:eastAsia="Times New Roman" w:hAnsi="Times New Roman"/>
+          <w:b/>
+          <w:bCs/>
+          <w:sz w:val="20"/>
+          <w:szCs w:val="20"/>
+          <w:u w:val="single"/>
+          <w:lang w:bidi="ar-SA"/>
+        </w:rPr>
+        <w:t>Dimensions</w:t>
+      </w:r>
+    </w:p>
+    <w:p>
+      <w:pPr>
+        <w:spacing w:before="180"/>
+        <w:ind w:left="105"/>
+        <w:rPr>
+          <w:rFonts w:ascii="Times New Roman" w:eastAsia="Times New Roman" w:hAnsi="Times New Roman"/>
+          <w:sz w:val="20"/>
+          <w:szCs w:val="20"/>
+          <w:lang w:bidi="ar-SA"/>
+        </w:rPr>
+      </w:pPr>
+      <w:r>
+        <w:rPr>
+          <w:rFonts w:ascii="Times New Roman" w:eastAsia="Times New Roman" w:hAnsi="Times New Roman"/>
+          <w:b/>
+          <w:bCs/>
+          <w:sz w:val="20"/>
+          <w:szCs w:val="20"/>
+          <w:lang w:bidi="ar-SA"/>
+        </w:rPr>
+        <w:t>Event Time</w:t>
+      </w:r>
+      <w:r>
+        <w:rPr>
+          <w:rFonts w:ascii="Times New Roman" w:eastAsia="Times New Roman" w:hAnsi="Times New Roman"/>
+          <w:sz w:val="20"/>
+          <w:szCs w:val="20"/>
+          <w:lang w:bidi="ar-SA"/>
+        </w:rPr>
+        <w:t xml:space="preserve"> ranges from 11/15/2016 7:00:15 PM to 12/14/2016 11:03:25 AM on this sheet.</w:t>
+      </w:r>
+    </w:p>
+    <w:p>
+      <w:pPr>
+        <w:spacing w:before="180" w:after="180"/>
+        <w:ind w:left="105"/>
+        <w:rPr>
+          <w:rFonts w:ascii="Times New Roman" w:eastAsia="Times New Roman" w:hAnsi="Times New Roman"/>
+          <w:sz w:val="20"/>
+          <w:szCs w:val="20"/>
+          <w:lang w:bidi="ar-SA"/>
+        </w:rPr>
+      </w:pPr>
+      <w:r>
+        <w:rPr>
+          <w:rFonts w:ascii="Times New Roman" w:eastAsia="Times New Roman" w:hAnsi="Times New Roman"/>
+          <w:b/>
+          <w:bCs/>
+          <w:sz w:val="20"/>
+          <w:szCs w:val="20"/>
+          <w:u w:val="single"/>
+          <w:lang w:bidi="ar-SA"/>
+        </w:rPr>
+        <w:t>Measures</w:t>
+      </w:r>
+    </w:p>
+    <w:p>
+      <w:pPr>
+        <w:spacing w:before="180"/>
+        <w:ind w:left="105"/>
+        <w:rPr>
+          <w:rFonts w:ascii="Times New Roman" w:eastAsia="Times New Roman" w:hAnsi="Times New Roman"/>
+          <w:sz w:val="20"/>
+          <w:szCs w:val="20"/>
+          <w:lang w:bidi="ar-SA"/>
+        </w:rPr>
+      </w:pPr>
+      <w:r>
+        <w:rPr>
+          <w:rFonts w:ascii="Times New Roman" w:eastAsia="Times New Roman" w:hAnsi="Times New Roman"/>
+          <w:b/>
+          <w:bCs/>
+          <w:sz w:val="20"/>
+          <w:szCs w:val="20"/>
+          <w:lang w:bidi="ar-SA"/>
+        </w:rPr>
+        <w:t>LAT</w:t>
+      </w:r>
+      <w:r>
+        <w:rPr>
+          <w:rFonts w:ascii="Times New Roman" w:eastAsia="Times New Roman" w:hAnsi="Times New Roman"/>
+          <w:sz w:val="20"/>
+          <w:szCs w:val="20"/>
+          <w:lang w:bidi="ar-SA"/>
+        </w:rPr>
+        <w:t xml:space="preserve"> ranges from 20.50 to 51.72 on this sheet.</w:t>
+      </w:r>
+    </w:p>
+    <w:p>
+      <w:pPr>
+        <w:ind w:left="105"/>
+        <w:rPr>
+          <w:rFonts w:ascii="Times New Roman" w:eastAsia="Times New Roman" w:hAnsi="Times New Roman"/>
+          <w:sz w:val="20"/>
+          <w:szCs w:val="20"/>
+          <w:lang w:bidi="ar-SA"/>
+        </w:rPr>
+      </w:pPr>
+      <w:r>
+        <w:rPr>
+          <w:rFonts w:ascii="Times New Roman" w:eastAsia="Times New Roman" w:hAnsi="Times New Roman"/>
+          <w:b/>
+          <w:bCs/>
+          <w:sz w:val="20"/>
+          <w:szCs w:val="20"/>
+          <w:lang w:bidi="ar-SA"/>
+        </w:rPr>
+        <w:t>LON</w:t>
+      </w:r>
+      <w:r>
+        <w:rPr>
+          <w:rFonts w:ascii="Times New Roman" w:eastAsia="Times New Roman" w:hAnsi="Times New Roman"/>
+          <w:sz w:val="20"/>
+          <w:szCs w:val="20"/>
+          <w:lang w:bidi="ar-SA"/>
+        </w:rPr>
+        <w:t xml:space="preserve"> ranges from -103.3 to 6.2 on this sheet.</w:t>
+      </w:r>
+    </w:p>
+    <w:p>
+      <w:pPr>
+        <w:spacing w:before="180" w:after="180"/>
+        <w:ind w:left="105"/>
+        <w:rPr>
+          <w:rFonts w:ascii="Times New Roman" w:eastAsia="Times New Roman" w:hAnsi="Times New Roman"/>
+          <w:sz w:val="20"/>
+          <w:szCs w:val="20"/>
+          <w:lang w:bidi="ar-SA"/>
+        </w:rPr>
+      </w:pPr>
+      <w:r>
+        <w:rPr>
+          <w:rFonts w:ascii="Times New Roman" w:eastAsia="Times New Roman" w:hAnsi="Times New Roman"/>
+          <w:b/>
+          <w:bCs/>
+          <w:sz w:val="20"/>
+          <w:szCs w:val="20"/>
+          <w:u w:val="single"/>
+          <w:lang w:bidi="ar-SA"/>
+        </w:rPr>
+        <w:lastRenderedPageBreak/>
+        <w:t>Data Source Details</w:t>
+      </w:r>
+    </w:p>
+    <w:p>
+      <w:pPr>
+        <w:ind w:left="105"/>
+        <w:rPr>
+          <w:rFonts w:ascii="Times New Roman" w:eastAsia="Times New Roman" w:hAnsi="Times New Roman"/>
+          <w:sz w:val="20"/>
+          <w:szCs w:val="20"/>
+          <w:lang w:bidi="ar-SA"/>
+        </w:rPr>
+      </w:pPr>
+    </w:p>
+    <w:tbl>
+      <w:tblPr>
+        <w:tblW w:w="0" w:type="auto"/>
+        <w:tblCellSpacing w:w="15" w:type="dxa"/>
+        <w:tblInd w:w="105" w:type="dxa"/>
+        <w:tblCellMar>
+          <w:left w:w="0" w:type="dxa"/>
+          <w:right w:w="0" w:type="dxa"/>
+        </w:tblCellMar>
+        <w:tblLook w:val="04A0"/>
+      </w:tblPr>
+      <w:tblGrid>
+        <w:gridCol w:w="1222"/>
+        <w:gridCol w:w="4605"/>
+      </w:tblGrid>
+      <w:tr>
+        <w:trPr>
+          <w:tblCellSpacing w:w="15" w:type="dxa"/>
+        </w:trPr>
+        <w:tc>
+          <w:tcPr>
+            <w:tcW w:w="0" w:type="auto"/>
+            <w:tcMar>
+              <w:top w:w="0" w:type="dxa"/>
+              <w:left w:w="0" w:type="dxa"/>
+              <w:bottom w:w="0" w:type="dxa"/>
+              <w:right w:w="60" w:type="dxa"/>
+            </w:tcMar>
+            <w:vAlign w:val="center"/>
+            <w:hideMark/>
+          </w:tcPr>
+          <w:p>
+            <w:pPr>
+              <w:rPr>
+                <w:rFonts w:ascii="Times New Roman" w:eastAsia="Times New Roman" w:hAnsi="Times New Roman"/>
+                <w:sz w:val="20"/>
+                <w:szCs w:val="20"/>
+                <w:lang w:bidi="ar-SA"/>
+              </w:rPr>
+            </w:pPr>
+            <w:r>
+              <w:rPr>
+                <w:rFonts w:ascii="Times New Roman" w:eastAsia="Times New Roman" w:hAnsi="Times New Roman"/>
+                <w:b/>
+                <w:bCs/>
+                <w:sz w:val="20"/>
+                <w:szCs w:val="20"/>
+                <w:lang w:bidi="ar-SA"/>
+              </w:rPr>
+              <w:t>Data Source:</w:t>
+            </w:r>
+          </w:p>
+        </w:tc>
+        <w:tc>
+          <w:tcPr>
+            <w:tcW w:w="0" w:type="auto"/>
+            <w:tcMar>
+              <w:top w:w="0" w:type="dxa"/>
+              <w:left w:w="0" w:type="dxa"/>
+              <w:bottom w:w="0" w:type="dxa"/>
+              <w:right w:w="60" w:type="dxa"/>
+            </w:tcMar>
+            <w:vAlign w:val="center"/>
+            <w:hideMark/>
+          </w:tcPr>
+          <w:p>
+            <w:pPr>
+              <w:rPr>
+                <w:rFonts w:ascii="Times New Roman" w:eastAsia="Times New Roman" w:hAnsi="Times New Roman"/>
+                <w:sz w:val="20"/>
+                <w:szCs w:val="20"/>
+                <w:lang w:bidi="ar-SA"/>
+              </w:rPr>
+            </w:pPr>
+            <w:r>
+              <w:rPr>
+                <w:rFonts w:ascii="Times New Roman" w:eastAsia="Times New Roman" w:hAnsi="Times New Roman"/>
+                <w:sz w:val="20"/>
+                <w:szCs w:val="20"/>
+                <w:lang w:bidi="ar-SA"/>
+              </w:rPr>
+              <w:t>air_shipment_extract_2016-12-14_1400_shock_LL</w:t>
+            </w:r>
+          </w:p>
+        </w:tc>
+      </w:tr>
+      <w:tr>
+        <w:trPr>
+          <w:tblCellSpacing w:w="15" w:type="dxa"/>
+        </w:trPr>
+        <w:tc>
+          <w:tcPr>
+            <w:tcW w:w="0" w:type="auto"/>
+            <w:tcMar>
+              <w:top w:w="0" w:type="dxa"/>
+              <w:left w:w="0" w:type="dxa"/>
+              <w:bottom w:w="0" w:type="dxa"/>
+              <w:right w:w="60" w:type="dxa"/>
+            </w:tcMar>
+            <w:vAlign w:val="center"/>
+            <w:hideMark/>
+          </w:tcPr>
+          <w:p>
+            <w:pPr>
+              <w:rPr>
+                <w:rFonts w:ascii="Times New Roman" w:eastAsia="Times New Roman" w:hAnsi="Times New Roman"/>
+                <w:sz w:val="20"/>
+                <w:szCs w:val="20"/>
+                <w:lang w:bidi="ar-SA"/>
+              </w:rPr>
+            </w:pPr>
+            <w:r>
+              <w:rPr>
+                <w:rFonts w:ascii="Times New Roman" w:eastAsia="Times New Roman" w:hAnsi="Times New Roman"/>
+                <w:b/>
+                <w:bCs/>
+                <w:sz w:val="20"/>
+                <w:szCs w:val="20"/>
+                <w:lang w:bidi="ar-SA"/>
+              </w:rPr>
+              <w:t>Type:</w:t>
+            </w:r>
+          </w:p>
+        </w:tc>
+        <w:tc>
+          <w:tcPr>
+            <w:tcW w:w="0" w:type="auto"/>
+            <w:tcMar>
+              <w:top w:w="0" w:type="dxa"/>
+              <w:left w:w="0" w:type="dxa"/>
+              <w:bottom w:w="0" w:type="dxa"/>
+              <w:right w:w="60" w:type="dxa"/>
+            </w:tcMar>
+            <w:vAlign w:val="center"/>
+            <w:hideMark/>
+          </w:tcPr>
+          <w:p>
+            <w:pPr>
+              <w:rPr>
+                <w:rFonts w:ascii="Times New Roman" w:eastAsia="Times New Roman" w:hAnsi="Times New Roman"/>
+                <w:sz w:val="20"/>
+                <w:szCs w:val="20"/>
+                <w:lang w:bidi="ar-SA"/>
+              </w:rPr>
+            </w:pPr>
+            <w:r>
+              <w:rPr>
+                <w:rFonts w:ascii="Times New Roman" w:eastAsia="Times New Roman" w:hAnsi="Times New Roman"/>
+                <w:sz w:val="20"/>
+                <w:szCs w:val="20"/>
+                <w:lang w:bidi="ar-SA"/>
+              </w:rPr>
+              <w:t>federated</w:t>
+            </w:r>
+          </w:p>
+        </w:tc>
+      </w:tr>
+      <w:tr>
+        <w:trPr>
+          <w:tblCellSpacing w:w="15" w:type="dxa"/>
+        </w:trPr>
+        <w:tc>
+          <w:tcPr>
+            <w:tcW w:w="0" w:type="auto"/>
+            <w:tcMar>
+              <w:top w:w="0" w:type="dxa"/>
+              <w:left w:w="0" w:type="dxa"/>
+              <w:bottom w:w="0" w:type="dxa"/>
+              <w:right w:w="60" w:type="dxa"/>
+            </w:tcMar>
+            <w:vAlign w:val="center"/>
+            <w:hideMark/>
+          </w:tcPr>
+          <w:p>
+            <w:pPr>
+              <w:rPr>
+                <w:rFonts w:ascii="Times New Roman" w:eastAsia="Times New Roman" w:hAnsi="Times New Roman"/>
+                <w:sz w:val="20"/>
+                <w:szCs w:val="20"/>
+                <w:lang w:bidi="ar-SA"/>
+              </w:rPr>
+            </w:pPr>
+            <w:r>
+              <w:rPr>
+                <w:rFonts w:ascii="Times New Roman" w:eastAsia="Times New Roman" w:hAnsi="Times New Roman"/>
+                <w:b/>
+                <w:bCs/>
+                <w:sz w:val="20"/>
+                <w:szCs w:val="20"/>
+                <w:lang w:bidi="ar-SA"/>
+              </w:rPr>
+              <w:t>Table:</w:t>
+            </w:r>
+          </w:p>
+        </w:tc>
+        <w:tc>
+          <w:tcPr>
+            <w:tcW w:w="0" w:type="auto"/>
+            <w:tcMar>
+              <w:top w:w="0" w:type="dxa"/>
+              <w:left w:w="0" w:type="dxa"/>
+              <w:bottom w:w="0" w:type="dxa"/>
+              <w:right w:w="60" w:type="dxa"/>
+            </w:tcMar>
+            <w:vAlign w:val="center"/>
+            <w:hideMark/>
+          </w:tcPr>
+          <w:p>
+            <w:pPr>
+              <w:rPr>
+                <w:rFonts w:ascii="Times New Roman" w:eastAsia="Times New Roman" w:hAnsi="Times New Roman"/>
+                <w:sz w:val="20"/>
+                <w:szCs w:val="20"/>
+                <w:lang w:bidi="ar-SA"/>
+              </w:rPr>
+            </w:pPr>
+            <w:r>
+              <w:rPr>
+                <w:rFonts w:ascii="Times New Roman" w:eastAsia="Times New Roman" w:hAnsi="Times New Roman"/>
+                <w:sz w:val="20"/>
+                <w:szCs w:val="20"/>
+                <w:lang w:bidi="ar-SA"/>
+              </w:rPr>
+              <w:t>air_shipment_extract_2016-12-14_1400_shock_LL#csv</w:t>
+            </w:r>
+          </w:p>
+        </w:tc>
+      </w:tr>
+    </w:tbl>
+    <w:p>
+      <w:pPr>
+        <w:spacing w:after="200" w:line="276" w:lineRule="auto"/>
+      </w:pPr>
+    </w:p>
+    <w:p>
+      <w:pPr>
+        <w:spacing w:before="180" w:after="180"/>
+        <w:ind w:left="105"/>
+        <w:rPr>
+          <w:rFonts w:ascii="Times New Roman" w:eastAsia="Times New Roman" w:hAnsi="Times New Roman"/>
+          <w:sz w:val="20"/>
+          <w:szCs w:val="20"/>
+          <w:lang w:bidi="ar-SA"/>
+        </w:rPr>
+      </w:pPr>
+      <w:r>
+        <w:rPr>
+          <w:rFonts w:ascii="Times New Roman" w:eastAsia="Times New Roman" w:hAnsi="Times New Roman"/>
+          <w:b/>
+          <w:bCs/>
+          <w:sz w:val="20"/>
+          <w:szCs w:val="20"/>
+          <w:u w:val="single"/>
+          <w:lang w:bidi="ar-SA"/>
+        </w:rPr>
+        <w:t>Description of "Temperature and Humidity"</w:t>
+      </w:r>
+    </w:p>
+    <w:p>
+      <w:pPr>
+        <w:spacing w:before="180" w:after="180"/>
+        <w:ind w:left="105"/>
+        <w:rPr>
+          <w:rFonts w:ascii="Times New Roman" w:eastAsia="Times New Roman" w:hAnsi="Times New Roman"/>
+          <w:sz w:val="20"/>
+          <w:szCs w:val="20"/>
+          <w:lang w:bidi="ar-SA"/>
+        </w:rPr>
+      </w:pPr>
+      <w:r>
+        <w:rPr>
+          <w:rFonts w:ascii="Times New Roman" w:eastAsia="Times New Roman" w:hAnsi="Times New Roman"/>
+          <w:sz w:val="20"/>
+          <w:szCs w:val="20"/>
+          <w:lang w:bidi="ar-SA"/>
+        </w:rPr>
+        <w:t>The plots of Temperature C and Humidity for Event Time. Color shows details about Temperature C and Humidity. The view is filtered on Event Time, which includes dates on or after 12/6/2016 12:00:00 AM.</w:t>
+      </w:r>
+    </w:p>
+    <w:p>
+      <w:pPr>
+        <w:spacing w:before="180" w:after="180"/>
+        <w:ind w:left="435"/>
+        <w:rPr>
+          <w:rFonts w:ascii="Times New Roman" w:eastAsia="Times New Roman" w:hAnsi="Times New Roman"/>
+          <w:sz w:val="20"/>
+          <w:szCs w:val="20"/>
+          <w:lang w:bidi="ar-SA"/>
+        </w:rPr>
+      </w:pPr>
+      <w:r>
+        <w:rPr>
+          <w:rFonts w:ascii="Times New Roman" w:eastAsia="Times New Roman" w:hAnsi="Times New Roman"/>
+          <w:b/>
+          <w:bCs/>
+          <w:sz w:val="20"/>
+          <w:szCs w:val="20"/>
+          <w:u w:val="single"/>
+          <w:lang w:bidi="ar-SA"/>
+        </w:rPr>
+        <w:t>Temperature C Properties</w:t>
+      </w:r>
+    </w:p>
+    <w:p>
+      <w:pPr>
+        <w:spacing w:before="180" w:after="180"/>
+        <w:ind w:left="780"/>
+        <w:rPr>
+          <w:rFonts w:ascii="Times New Roman" w:eastAsia="Times New Roman" w:hAnsi="Times New Roman"/>
+          <w:sz w:val="20"/>
+          <w:szCs w:val="20"/>
+          <w:lang w:bidi="ar-SA"/>
+        </w:rPr>
+      </w:pPr>
+      <w:r>
+        <w:rPr>
+          <w:rFonts w:ascii="Times New Roman" w:eastAsia="Times New Roman" w:hAnsi="Times New Roman"/>
+          <w:b/>
+          <w:bCs/>
+          <w:sz w:val="20"/>
+          <w:szCs w:val="20"/>
+          <w:u w:val="single"/>
+          <w:lang w:bidi="ar-SA"/>
+        </w:rPr>
+        <w:t>Marks</w:t>
+      </w:r>
+    </w:p>
+    <w:p>
+      <w:pPr>
+        <w:ind w:left="780"/>
+        <w:rPr>
+          <w:rFonts w:ascii="Times New Roman" w:eastAsia="Times New Roman" w:hAnsi="Times New Roman"/>
+          <w:sz w:val="20"/>
+          <w:szCs w:val="20"/>
+          <w:lang w:bidi="ar-SA"/>
+        </w:rPr>
+      </w:pPr>
+    </w:p>
+    <w:tbl>
+      <w:tblPr>
+        <w:tblW w:w="0" w:type="auto"/>
+        <w:tblCellSpacing w:w="15" w:type="dxa"/>
+        <w:tblInd w:w="780" w:type="dxa"/>
+        <w:tblCellMar>
+          <w:left w:w="0" w:type="dxa"/>
+          <w:right w:w="0" w:type="dxa"/>
+        </w:tblCellMar>
+        <w:tblLook w:val="04A0"/>
+      </w:tblPr>
+      <w:tblGrid>
+        <w:gridCol w:w="2059"/>
+      </w:tblGrid>
+      <w:tr>
+        <w:trPr>
+          <w:tblCellSpacing w:w="15" w:type="dxa"/>
+        </w:trPr>
+        <w:tc>
+          <w:tcPr>
+            <w:tcW w:w="0" w:type="auto"/>
+            <w:tcMar>
+              <w:top w:w="0" w:type="dxa"/>
+              <w:left w:w="0" w:type="dxa"/>
+              <w:bottom w:w="0" w:type="dxa"/>
+              <w:right w:w="60" w:type="dxa"/>
+            </w:tcMar>
+            <w:vAlign w:val="center"/>
+            <w:hideMark/>
+          </w:tcPr>
+          <w:p>
+            <w:pPr>
+              <w:rPr>
+                <w:rFonts w:ascii="Times New Roman" w:eastAsia="Times New Roman" w:hAnsi="Times New Roman"/>
+                <w:sz w:val="20"/>
+                <w:szCs w:val="20"/>
+                <w:lang w:bidi="ar-SA"/>
+              </w:rPr>
+            </w:pPr>
+            <w:r>
+              <w:rPr>
+                <w:rFonts w:ascii="Times New Roman" w:eastAsia="Times New Roman" w:hAnsi="Times New Roman"/>
+                <w:sz w:val="20"/>
+                <w:szCs w:val="20"/>
+                <w:lang w:bidi="ar-SA"/>
+              </w:rPr>
+              <w:t>The mark type is Circle.</w:t>
+            </w:r>
+          </w:p>
+        </w:tc>
+      </w:tr>
+      <w:tr>
+        <w:trPr>
+          <w:tblCellSpacing w:w="15" w:type="dxa"/>
+        </w:trPr>
+        <w:tc>
+          <w:tcPr>
+            <w:tcW w:w="0" w:type="auto"/>
+            <w:tcMar>
+              <w:top w:w="0" w:type="dxa"/>
+              <w:left w:w="0" w:type="dxa"/>
+              <w:bottom w:w="0" w:type="dxa"/>
+              <w:right w:w="60" w:type="dxa"/>
+            </w:tcMar>
+            <w:vAlign w:val="center"/>
+            <w:hideMark/>
+          </w:tcPr>
+          <w:p>
+            <w:pPr>
+              <w:rPr>
+                <w:rFonts w:ascii="Times New Roman" w:eastAsia="Times New Roman" w:hAnsi="Times New Roman"/>
+                <w:sz w:val="20"/>
+                <w:szCs w:val="20"/>
+                <w:lang w:bidi="ar-SA"/>
+              </w:rPr>
+            </w:pPr>
+            <w:r>
+              <w:rPr>
+                <w:rFonts w:ascii="Times New Roman" w:eastAsia="Times New Roman" w:hAnsi="Times New Roman"/>
+                <w:sz w:val="20"/>
+                <w:szCs w:val="20"/>
+                <w:lang w:bidi="ar-SA"/>
+              </w:rPr>
+              <w:t>Stacked marks is off.</w:t>
+            </w:r>
+          </w:p>
+        </w:tc>
+      </w:tr>
+    </w:tbl>
+    <w:p>
+      <w:pPr>
+        <w:spacing w:before="180" w:after="180"/>
+        <w:ind w:left="780"/>
+        <w:rPr>
+          <w:rFonts w:ascii="Times New Roman" w:eastAsia="Times New Roman" w:hAnsi="Times New Roman"/>
+          <w:sz w:val="20"/>
+          <w:szCs w:val="20"/>
+          <w:lang w:bidi="ar-SA"/>
+        </w:rPr>
+      </w:pPr>
+      <w:r>
+        <w:rPr>
+          <w:rFonts w:ascii="Times New Roman" w:eastAsia="Times New Roman" w:hAnsi="Times New Roman"/>
+          <w:b/>
+          <w:bCs/>
+          <w:sz w:val="20"/>
+          <w:szCs w:val="20"/>
+          <w:u w:val="single"/>
+          <w:lang w:bidi="ar-SA"/>
+        </w:rPr>
+        <w:t>Shelves</w:t>
+      </w:r>
+    </w:p>
+    <w:p>
+      <w:pPr>
+        <w:ind w:left="780"/>
+        <w:rPr>
+          <w:rFonts w:ascii="Times New Roman" w:eastAsia="Times New Roman" w:hAnsi="Times New Roman"/>
+          <w:sz w:val="20"/>
+          <w:szCs w:val="20"/>
+          <w:lang w:bidi="ar-SA"/>
+        </w:rPr>
+      </w:pPr>
+    </w:p>
+    <w:tbl>
+      <w:tblPr>
+        <w:tblW w:w="0" w:type="auto"/>
+        <w:tblCellSpacing w:w="15" w:type="dxa"/>
+        <w:tblInd w:w="780" w:type="dxa"/>
+        <w:tblCellMar>
+          <w:left w:w="0" w:type="dxa"/>
+          <w:right w:w="0" w:type="dxa"/>
+        </w:tblCellMar>
+        <w:tblLook w:val="04A0"/>
+      </w:tblPr>
+      <w:tblGrid>
+        <w:gridCol w:w="939"/>
+        <w:gridCol w:w="2177"/>
+      </w:tblGrid>
+      <w:tr>
+        <w:trPr>
+          <w:tblCellSpacing w:w="15" w:type="dxa"/>
+        </w:trPr>
+        <w:tc>
+          <w:tcPr>
+            <w:tcW w:w="0" w:type="auto"/>
+            <w:tcMar>
+              <w:top w:w="0" w:type="dxa"/>
+              <w:left w:w="0" w:type="dxa"/>
+              <w:bottom w:w="0" w:type="dxa"/>
+              <w:right w:w="60" w:type="dxa"/>
+            </w:tcMar>
+            <w:vAlign w:val="center"/>
+            <w:hideMark/>
+          </w:tcPr>
+          <w:p>
+            <w:pPr>
+              <w:rPr>
+                <w:rFonts w:ascii="Times New Roman" w:eastAsia="Times New Roman" w:hAnsi="Times New Roman"/>
+                <w:sz w:val="20"/>
+                <w:szCs w:val="20"/>
+                <w:lang w:bidi="ar-SA"/>
+              </w:rPr>
+            </w:pPr>
+            <w:r>
+              <w:rPr>
+                <w:rFonts w:ascii="Times New Roman" w:eastAsia="Times New Roman" w:hAnsi="Times New Roman"/>
+                <w:b/>
+                <w:bCs/>
+                <w:sz w:val="20"/>
+                <w:szCs w:val="20"/>
+                <w:lang w:bidi="ar-SA"/>
+              </w:rPr>
+              <w:t>Rows:</w:t>
+            </w:r>
+          </w:p>
+        </w:tc>
+        <w:tc>
+          <w:tcPr>
+            <w:tcW w:w="0" w:type="auto"/>
+            <w:tcMar>
+              <w:top w:w="0" w:type="dxa"/>
+              <w:left w:w="0" w:type="dxa"/>
+              <w:bottom w:w="0" w:type="dxa"/>
+              <w:right w:w="60" w:type="dxa"/>
+            </w:tcMar>
+            <w:vAlign w:val="center"/>
+            <w:hideMark/>
+          </w:tcPr>
+          <w:p>
+            <w:pPr>
+              <w:rPr>
+                <w:rFonts w:ascii="Times New Roman" w:eastAsia="Times New Roman" w:hAnsi="Times New Roman"/>
+                <w:sz w:val="20"/>
+                <w:szCs w:val="20"/>
+                <w:lang w:bidi="ar-SA"/>
+              </w:rPr>
+            </w:pPr>
+            <w:r>
+              <w:rPr>
+                <w:rFonts w:ascii="Times New Roman" w:eastAsia="Times New Roman" w:hAnsi="Times New Roman"/>
+                <w:sz w:val="20"/>
+                <w:szCs w:val="20"/>
+                <w:lang w:bidi="ar-SA"/>
+              </w:rPr>
+              <w:t>Temperature C, Humidity</w:t>
+            </w:r>
+          </w:p>
+        </w:tc>
+      </w:tr>
+      <w:tr>
+        <w:trPr>
+          <w:tblCellSpacing w:w="15" w:type="dxa"/>
+        </w:trPr>
+        <w:tc>
+          <w:tcPr>
+            <w:tcW w:w="0" w:type="auto"/>
+            <w:tcMar>
+              <w:top w:w="0" w:type="dxa"/>
+              <w:left w:w="0" w:type="dxa"/>
+              <w:bottom w:w="0" w:type="dxa"/>
+              <w:right w:w="60" w:type="dxa"/>
+            </w:tcMar>
+            <w:vAlign w:val="center"/>
+            <w:hideMark/>
+          </w:tcPr>
+          <w:p>
+            <w:pPr>
+              <w:rPr>
+                <w:rFonts w:ascii="Times New Roman" w:eastAsia="Times New Roman" w:hAnsi="Times New Roman"/>
+                <w:sz w:val="20"/>
+                <w:szCs w:val="20"/>
+                <w:lang w:bidi="ar-SA"/>
+              </w:rPr>
+            </w:pPr>
+            <w:r>
+              <w:rPr>
+                <w:rFonts w:ascii="Times New Roman" w:eastAsia="Times New Roman" w:hAnsi="Times New Roman"/>
+                <w:b/>
+                <w:bCs/>
+                <w:sz w:val="20"/>
+                <w:szCs w:val="20"/>
+                <w:lang w:bidi="ar-SA"/>
+              </w:rPr>
+              <w:t>Columns:</w:t>
+            </w:r>
+          </w:p>
+        </w:tc>
+        <w:tc>
+          <w:tcPr>
+            <w:tcW w:w="0" w:type="auto"/>
+            <w:tcMar>
+              <w:top w:w="0" w:type="dxa"/>
+              <w:left w:w="0" w:type="dxa"/>
+              <w:bottom w:w="0" w:type="dxa"/>
+              <w:right w:w="60" w:type="dxa"/>
+            </w:tcMar>
+            <w:vAlign w:val="center"/>
+            <w:hideMark/>
+          </w:tcPr>
+          <w:p>
+            <w:pPr>
+              <w:rPr>
+                <w:rFonts w:ascii="Times New Roman" w:eastAsia="Times New Roman" w:hAnsi="Times New Roman"/>
+                <w:sz w:val="20"/>
+                <w:szCs w:val="20"/>
+                <w:lang w:bidi="ar-SA"/>
+              </w:rPr>
+            </w:pPr>
+            <w:r>
+              <w:rPr>
+                <w:rFonts w:ascii="Times New Roman" w:eastAsia="Times New Roman" w:hAnsi="Times New Roman"/>
+                <w:sz w:val="20"/>
+                <w:szCs w:val="20"/>
+                <w:lang w:bidi="ar-SA"/>
+              </w:rPr>
+              <w:t>Event Time</w:t>
+            </w:r>
+          </w:p>
+        </w:tc>
+      </w:tr>
+      <w:tr>
+        <w:trPr>
+          <w:tblCellSpacing w:w="15" w:type="dxa"/>
+        </w:trPr>
+        <w:tc>
+          <w:tcPr>
+            <w:tcW w:w="0" w:type="auto"/>
+            <w:tcMar>
+              <w:top w:w="0" w:type="dxa"/>
+              <w:left w:w="0" w:type="dxa"/>
+              <w:bottom w:w="0" w:type="dxa"/>
+              <w:right w:w="60" w:type="dxa"/>
+            </w:tcMar>
+            <w:vAlign w:val="center"/>
+            <w:hideMark/>
+          </w:tcPr>
+          <w:p>
+            <w:pPr>
+              <w:rPr>
+                <w:rFonts w:ascii="Times New Roman" w:eastAsia="Times New Roman" w:hAnsi="Times New Roman"/>
+                <w:sz w:val="20"/>
+                <w:szCs w:val="20"/>
+                <w:lang w:bidi="ar-SA"/>
+              </w:rPr>
+            </w:pPr>
+            <w:r>
+              <w:rPr>
+                <w:rFonts w:ascii="Times New Roman" w:eastAsia="Times New Roman" w:hAnsi="Times New Roman"/>
+                <w:b/>
+                <w:bCs/>
+                <w:sz w:val="20"/>
+                <w:szCs w:val="20"/>
+                <w:lang w:bidi="ar-SA"/>
+              </w:rPr>
+              <w:t>Filters:</w:t>
+            </w:r>
+          </w:p>
+        </w:tc>
+        <w:tc>
+          <w:tcPr>
+            <w:tcW w:w="0" w:type="auto"/>
+            <w:tcMar>
+              <w:top w:w="0" w:type="dxa"/>
+              <w:left w:w="0" w:type="dxa"/>
+              <w:bottom w:w="0" w:type="dxa"/>
+              <w:right w:w="60" w:type="dxa"/>
+            </w:tcMar>
+            <w:vAlign w:val="center"/>
+            <w:hideMark/>
+          </w:tcPr>
+          <w:p>
+            <w:pPr>
+              <w:rPr>
+                <w:rFonts w:ascii="Times New Roman" w:eastAsia="Times New Roman" w:hAnsi="Times New Roman"/>
+                <w:sz w:val="20"/>
+                <w:szCs w:val="20"/>
+                <w:lang w:bidi="ar-SA"/>
+              </w:rPr>
+            </w:pPr>
+            <w:r>
+              <w:rPr>
+                <w:rFonts w:ascii="Times New Roman" w:eastAsia="Times New Roman" w:hAnsi="Times New Roman"/>
+                <w:sz w:val="20"/>
+                <w:szCs w:val="20"/>
+                <w:lang w:bidi="ar-SA"/>
+              </w:rPr>
+              <w:t>Event Time</w:t>
+            </w:r>
+          </w:p>
+        </w:tc>
+      </w:tr>
+      <w:tr>
+        <w:trPr>
+          <w:tblCellSpacing w:w="15" w:type="dxa"/>
+        </w:trPr>
+        <w:tc>
+          <w:tcPr>
+            <w:tcW w:w="0" w:type="auto"/>
+            <w:tcMar>
+              <w:top w:w="0" w:type="dxa"/>
+              <w:left w:w="0" w:type="dxa"/>
+              <w:bottom w:w="0" w:type="dxa"/>
+              <w:right w:w="60" w:type="dxa"/>
+            </w:tcMar>
+            <w:vAlign w:val="center"/>
+            <w:hideMark/>
+          </w:tcPr>
+          <w:p>
+            <w:pPr>
+              <w:rPr>
+                <w:rFonts w:ascii="Times New Roman" w:eastAsia="Times New Roman" w:hAnsi="Times New Roman"/>
+                <w:sz w:val="20"/>
+                <w:szCs w:val="20"/>
+                <w:lang w:bidi="ar-SA"/>
+              </w:rPr>
+            </w:pPr>
+            <w:r>
+              <w:rPr>
+                <w:rFonts w:ascii="Times New Roman" w:eastAsia="Times New Roman" w:hAnsi="Times New Roman"/>
+                <w:b/>
+                <w:bCs/>
+                <w:sz w:val="20"/>
+                <w:szCs w:val="20"/>
+                <w:lang w:bidi="ar-SA"/>
+              </w:rPr>
+              <w:t>Color:</w:t>
+            </w:r>
+          </w:p>
+        </w:tc>
+        <w:tc>
+          <w:tcPr>
+            <w:tcW w:w="0" w:type="auto"/>
+            <w:tcMar>
+              <w:top w:w="0" w:type="dxa"/>
+              <w:left w:w="0" w:type="dxa"/>
+              <w:bottom w:w="0" w:type="dxa"/>
+              <w:right w:w="60" w:type="dxa"/>
+            </w:tcMar>
+            <w:vAlign w:val="center"/>
+            <w:hideMark/>
+          </w:tcPr>
+          <w:p>
+            <w:pPr>
+              <w:rPr>
+                <w:rFonts w:ascii="Times New Roman" w:eastAsia="Times New Roman" w:hAnsi="Times New Roman"/>
+                <w:sz w:val="20"/>
+                <w:szCs w:val="20"/>
+                <w:lang w:bidi="ar-SA"/>
+              </w:rPr>
+            </w:pPr>
+            <w:r>
+              <w:rPr>
+                <w:rFonts w:ascii="Times New Roman" w:eastAsia="Times New Roman" w:hAnsi="Times New Roman"/>
+                <w:sz w:val="20"/>
+                <w:szCs w:val="20"/>
+                <w:lang w:bidi="ar-SA"/>
+              </w:rPr>
+              <w:t>Measure Names</w:t>
+            </w:r>
+          </w:p>
+        </w:tc>
+      </w:tr>
+    </w:tbl>
+    <w:p>
+      <w:pPr>
+        <w:spacing w:before="180" w:after="180"/>
+        <w:ind w:left="435"/>
+        <w:rPr>
+          <w:rFonts w:ascii="Times New Roman" w:eastAsia="Times New Roman" w:hAnsi="Times New Roman"/>
+          <w:sz w:val="20"/>
+          <w:szCs w:val="20"/>
+          <w:lang w:bidi="ar-SA"/>
+        </w:rPr>
+      </w:pPr>
+      <w:r>
+        <w:rPr>
+          <w:rFonts w:ascii="Times New Roman" w:eastAsia="Times New Roman" w:hAnsi="Times New Roman"/>
+          <w:b/>
+          <w:bCs/>
+          <w:sz w:val="20"/>
+          <w:szCs w:val="20"/>
+          <w:u w:val="single"/>
+          <w:lang w:bidi="ar-SA"/>
+        </w:rPr>
+        <w:t>Humidity Properties</w:t>
+      </w:r>
+    </w:p>
+    <w:p>
+      <w:pPr>
+        <w:spacing w:before="180" w:after="180"/>
+        <w:ind w:left="780"/>
+        <w:rPr>
+          <w:rFonts w:ascii="Times New Roman" w:eastAsia="Times New Roman" w:hAnsi="Times New Roman"/>
+          <w:sz w:val="20"/>
+          <w:szCs w:val="20"/>
+          <w:lang w:bidi="ar-SA"/>
+        </w:rPr>
+      </w:pPr>
+      <w:r>
+        <w:rPr>
+          <w:rFonts w:ascii="Times New Roman" w:eastAsia="Times New Roman" w:hAnsi="Times New Roman"/>
+          <w:b/>
+          <w:bCs/>
+          <w:sz w:val="20"/>
+          <w:szCs w:val="20"/>
+          <w:u w:val="single"/>
+          <w:lang w:bidi="ar-SA"/>
+        </w:rPr>
+        <w:t>Marks</w:t>
+      </w:r>
+    </w:p>
+    <w:p>
+      <w:pPr>
+        <w:ind w:left="780"/>
+        <w:rPr>
+          <w:rFonts w:ascii="Times New Roman" w:eastAsia="Times New Roman" w:hAnsi="Times New Roman"/>
+          <w:sz w:val="20"/>
+          <w:szCs w:val="20"/>
+          <w:lang w:bidi="ar-SA"/>
+        </w:rPr>
+      </w:pPr>
+    </w:p>
+    <w:tbl>
+      <w:tblPr>
+        <w:tblW w:w="0" w:type="auto"/>
+        <w:tblCellSpacing w:w="15" w:type="dxa"/>
+        <w:tblInd w:w="780" w:type="dxa"/>
+        <w:tblCellMar>
+          <w:left w:w="0" w:type="dxa"/>
+          <w:right w:w="0" w:type="dxa"/>
+        </w:tblCellMar>
+        <w:tblLook w:val="04A0"/>
+      </w:tblPr>
+      <w:tblGrid>
+        <w:gridCol w:w="2059"/>
+      </w:tblGrid>
+      <w:tr>
+        <w:trPr>
+          <w:tblCellSpacing w:w="15" w:type="dxa"/>
+        </w:trPr>
+        <w:tc>
+          <w:tcPr>
+            <w:tcW w:w="0" w:type="auto"/>
+            <w:tcMar>
+              <w:top w:w="0" w:type="dxa"/>
+              <w:left w:w="0" w:type="dxa"/>
+              <w:bottom w:w="0" w:type="dxa"/>
+              <w:right w:w="60" w:type="dxa"/>
+            </w:tcMar>
+            <w:vAlign w:val="center"/>
+            <w:hideMark/>
+          </w:tcPr>
+          <w:p>
+            <w:pPr>
+              <w:rPr>
+                <w:rFonts w:ascii="Times New Roman" w:eastAsia="Times New Roman" w:hAnsi="Times New Roman"/>
+                <w:sz w:val="20"/>
+                <w:szCs w:val="20"/>
+                <w:lang w:bidi="ar-SA"/>
+              </w:rPr>
+            </w:pPr>
+            <w:r>
+              <w:rPr>
+                <w:rFonts w:ascii="Times New Roman" w:eastAsia="Times New Roman" w:hAnsi="Times New Roman"/>
+                <w:sz w:val="20"/>
+                <w:szCs w:val="20"/>
+                <w:lang w:bidi="ar-SA"/>
+              </w:rPr>
+              <w:t>The mark type is Circle.</w:t>
+            </w:r>
+          </w:p>
+        </w:tc>
+      </w:tr>
+      <w:tr>
+        <w:trPr>
+          <w:tblCellSpacing w:w="15" w:type="dxa"/>
+        </w:trPr>
+        <w:tc>
+          <w:tcPr>
+            <w:tcW w:w="0" w:type="auto"/>
+            <w:tcMar>
+              <w:top w:w="0" w:type="dxa"/>
+              <w:left w:w="0" w:type="dxa"/>
+              <w:bottom w:w="0" w:type="dxa"/>
+              <w:right w:w="60" w:type="dxa"/>
+            </w:tcMar>
+            <w:vAlign w:val="center"/>
+            <w:hideMark/>
+          </w:tcPr>
+          <w:p>
+            <w:pPr>
+              <w:rPr>
+                <w:rFonts w:ascii="Times New Roman" w:eastAsia="Times New Roman" w:hAnsi="Times New Roman"/>
+                <w:sz w:val="20"/>
+                <w:szCs w:val="20"/>
+                <w:lang w:bidi="ar-SA"/>
+              </w:rPr>
+            </w:pPr>
+            <w:r>
+              <w:rPr>
+                <w:rFonts w:ascii="Times New Roman" w:eastAsia="Times New Roman" w:hAnsi="Times New Roman"/>
+                <w:sz w:val="20"/>
+                <w:szCs w:val="20"/>
+                <w:lang w:bidi="ar-SA"/>
+              </w:rPr>
+              <w:t>Stacked marks is off.</w:t>
+            </w:r>
+          </w:p>
+        </w:tc>
+      </w:tr>
+    </w:tbl>
+    <w:p>
+      <w:pPr>
+        <w:spacing w:before="180" w:after="180"/>
+        <w:ind w:left="780"/>
+        <w:rPr>
+          <w:rFonts w:ascii="Times New Roman" w:eastAsia="Times New Roman" w:hAnsi="Times New Roman"/>
+          <w:sz w:val="20"/>
+          <w:szCs w:val="20"/>
+          <w:lang w:bidi="ar-SA"/>
+        </w:rPr>
+      </w:pPr>
+      <w:r>
+        <w:rPr>
+          <w:rFonts w:ascii="Times New Roman" w:eastAsia="Times New Roman" w:hAnsi="Times New Roman"/>
+          <w:b/>
+          <w:bCs/>
+          <w:sz w:val="20"/>
+          <w:szCs w:val="20"/>
+          <w:u w:val="single"/>
+          <w:lang w:bidi="ar-SA"/>
+        </w:rPr>
+        <w:t>Shelves</w:t>
+      </w:r>
+    </w:p>
+    <w:p>
+      <w:pPr>
+        <w:ind w:left="780"/>
+        <w:rPr>
+          <w:rFonts w:ascii="Times New Roman" w:eastAsia="Times New Roman" w:hAnsi="Times New Roman"/>
+          <w:sz w:val="20"/>
+          <w:szCs w:val="20"/>
+          <w:lang w:bidi="ar-SA"/>
+        </w:rPr>
+      </w:pPr>
+    </w:p>
+    <w:tbl>
+      <w:tblPr>
+        <w:tblW w:w="0" w:type="auto"/>
+        <w:tblCellSpacing w:w="15" w:type="dxa"/>
+        <w:tblInd w:w="780" w:type="dxa"/>
+        <w:tblCellMar>
+          <w:left w:w="0" w:type="dxa"/>
+          <w:right w:w="0" w:type="dxa"/>
+        </w:tblCellMar>
+        <w:tblLook w:val="04A0"/>
+      </w:tblPr>
+      <w:tblGrid>
+        <w:gridCol w:w="939"/>
+        <w:gridCol w:w="2177"/>
+      </w:tblGrid>
+      <w:tr>
+        <w:trPr>
+          <w:tblCellSpacing w:w="15" w:type="dxa"/>
+        </w:trPr>
+        <w:tc>
+          <w:tcPr>
+            <w:tcW w:w="0" w:type="auto"/>
+            <w:tcMar>
+              <w:top w:w="0" w:type="dxa"/>
+              <w:left w:w="0" w:type="dxa"/>
+              <w:bottom w:w="0" w:type="dxa"/>
+              <w:right w:w="60" w:type="dxa"/>
+            </w:tcMar>
+            <w:vAlign w:val="center"/>
+            <w:hideMark/>
+          </w:tcPr>
+          <w:p>
+            <w:pPr>
+              <w:rPr>
+                <w:rFonts w:ascii="Times New Roman" w:eastAsia="Times New Roman" w:hAnsi="Times New Roman"/>
+                <w:sz w:val="20"/>
+                <w:szCs w:val="20"/>
+                <w:lang w:bidi="ar-SA"/>
+              </w:rPr>
+            </w:pPr>
+            <w:r>
+              <w:rPr>
+                <w:rFonts w:ascii="Times New Roman" w:eastAsia="Times New Roman" w:hAnsi="Times New Roman"/>
+                <w:b/>
+                <w:bCs/>
+                <w:sz w:val="20"/>
+                <w:szCs w:val="20"/>
+                <w:lang w:bidi="ar-SA"/>
+              </w:rPr>
+              <w:t>Rows:</w:t>
+            </w:r>
+          </w:p>
+        </w:tc>
+        <w:tc>
+          <w:tcPr>
+            <w:tcW w:w="0" w:type="auto"/>
+            <w:tcMar>
+              <w:top w:w="0" w:type="dxa"/>
+              <w:left w:w="0" w:type="dxa"/>
+              <w:bottom w:w="0" w:type="dxa"/>
+              <w:right w:w="60" w:type="dxa"/>
+            </w:tcMar>
+            <w:vAlign w:val="center"/>
+            <w:hideMark/>
+          </w:tcPr>
+          <w:p>
+            <w:pPr>
+              <w:rPr>
+                <w:rFonts w:ascii="Times New Roman" w:eastAsia="Times New Roman" w:hAnsi="Times New Roman"/>
+                <w:sz w:val="20"/>
+                <w:szCs w:val="20"/>
+                <w:lang w:bidi="ar-SA"/>
+              </w:rPr>
+            </w:pPr>
+            <w:r>
+              <w:rPr>
+                <w:rFonts w:ascii="Times New Roman" w:eastAsia="Times New Roman" w:hAnsi="Times New Roman"/>
+                <w:sz w:val="20"/>
+                <w:szCs w:val="20"/>
+                <w:lang w:bidi="ar-SA"/>
+              </w:rPr>
+              <w:t>Temperature C, Humidity</w:t>
+            </w:r>
+          </w:p>
+        </w:tc>
+      </w:tr>
+      <w:tr>
+        <w:trPr>
+          <w:tblCellSpacing w:w="15" w:type="dxa"/>
+        </w:trPr>
+        <w:tc>
+          <w:tcPr>
+            <w:tcW w:w="0" w:type="auto"/>
+            <w:tcMar>
+              <w:top w:w="0" w:type="dxa"/>
+              <w:left w:w="0" w:type="dxa"/>
+              <w:bottom w:w="0" w:type="dxa"/>
+              <w:right w:w="60" w:type="dxa"/>
+            </w:tcMar>
+            <w:vAlign w:val="center"/>
+            <w:hideMark/>
+          </w:tcPr>
+          <w:p>
+            <w:pPr>
+              <w:rPr>
+                <w:rFonts w:ascii="Times New Roman" w:eastAsia="Times New Roman" w:hAnsi="Times New Roman"/>
+                <w:sz w:val="20"/>
+                <w:szCs w:val="20"/>
+                <w:lang w:bidi="ar-SA"/>
+              </w:rPr>
+            </w:pPr>
+            <w:r>
+              <w:rPr>
+                <w:rFonts w:ascii="Times New Roman" w:eastAsia="Times New Roman" w:hAnsi="Times New Roman"/>
+                <w:b/>
+                <w:bCs/>
+                <w:sz w:val="20"/>
+                <w:szCs w:val="20"/>
+                <w:lang w:bidi="ar-SA"/>
+              </w:rPr>
+              <w:t>Columns:</w:t>
+            </w:r>
+          </w:p>
+        </w:tc>
+        <w:tc>
+          <w:tcPr>
+            <w:tcW w:w="0" w:type="auto"/>
+            <w:tcMar>
+              <w:top w:w="0" w:type="dxa"/>
+              <w:left w:w="0" w:type="dxa"/>
+              <w:bottom w:w="0" w:type="dxa"/>
+              <w:right w:w="60" w:type="dxa"/>
+            </w:tcMar>
+            <w:vAlign w:val="center"/>
+            <w:hideMark/>
+          </w:tcPr>
+          <w:p>
+            <w:pPr>
+              <w:rPr>
+                <w:rFonts w:ascii="Times New Roman" w:eastAsia="Times New Roman" w:hAnsi="Times New Roman"/>
+                <w:sz w:val="20"/>
+                <w:szCs w:val="20"/>
+                <w:lang w:bidi="ar-SA"/>
+              </w:rPr>
+            </w:pPr>
+            <w:r>
+              <w:rPr>
+                <w:rFonts w:ascii="Times New Roman" w:eastAsia="Times New Roman" w:hAnsi="Times New Roman"/>
+                <w:sz w:val="20"/>
+                <w:szCs w:val="20"/>
+                <w:lang w:bidi="ar-SA"/>
+              </w:rPr>
+              <w:t>Event Time</w:t>
+            </w:r>
+          </w:p>
+        </w:tc>
+      </w:tr>
+      <w:tr>
+        <w:trPr>
+          <w:tblCellSpacing w:w="15" w:type="dxa"/>
+        </w:trPr>
+        <w:tc>
+          <w:tcPr>
+            <w:tcW w:w="0" w:type="auto"/>
+            <w:tcMar>
+              <w:top w:w="0" w:type="dxa"/>
+              <w:left w:w="0" w:type="dxa"/>
+              <w:bottom w:w="0" w:type="dxa"/>
+              <w:right w:w="60" w:type="dxa"/>
+            </w:tcMar>
+            <w:vAlign w:val="center"/>
+            <w:hideMark/>
+          </w:tcPr>
+          <w:p>
+            <w:pPr>
+              <w:rPr>
+                <w:rFonts w:ascii="Times New Roman" w:eastAsia="Times New Roman" w:hAnsi="Times New Roman"/>
+                <w:sz w:val="20"/>
+                <w:szCs w:val="20"/>
+                <w:lang w:bidi="ar-SA"/>
+              </w:rPr>
+            </w:pPr>
+            <w:r>
+              <w:rPr>
+                <w:rFonts w:ascii="Times New Roman" w:eastAsia="Times New Roman" w:hAnsi="Times New Roman"/>
+                <w:b/>
+                <w:bCs/>
+                <w:sz w:val="20"/>
+                <w:szCs w:val="20"/>
+                <w:lang w:bidi="ar-SA"/>
+              </w:rPr>
+              <w:t>Filters:</w:t>
+            </w:r>
+          </w:p>
+        </w:tc>
+        <w:tc>
+          <w:tcPr>
+            <w:tcW w:w="0" w:type="auto"/>
+            <w:tcMar>
+              <w:top w:w="0" w:type="dxa"/>
+              <w:left w:w="0" w:type="dxa"/>
+              <w:bottom w:w="0" w:type="dxa"/>
+              <w:right w:w="60" w:type="dxa"/>
+            </w:tcMar>
+            <w:vAlign w:val="center"/>
+            <w:hideMark/>
+          </w:tcPr>
+          <w:p>
+            <w:pPr>
+              <w:rPr>
+                <w:rFonts w:ascii="Times New Roman" w:eastAsia="Times New Roman" w:hAnsi="Times New Roman"/>
+                <w:sz w:val="20"/>
+                <w:szCs w:val="20"/>
+                <w:lang w:bidi="ar-SA"/>
+              </w:rPr>
+            </w:pPr>
+            <w:r>
+              <w:rPr>
+                <w:rFonts w:ascii="Times New Roman" w:eastAsia="Times New Roman" w:hAnsi="Times New Roman"/>
+                <w:sz w:val="20"/>
+                <w:szCs w:val="20"/>
+                <w:lang w:bidi="ar-SA"/>
+              </w:rPr>
+              <w:t>Event Time</w:t>
+            </w:r>
+          </w:p>
+        </w:tc>
+      </w:tr>
+      <w:tr>
+        <w:trPr>
+          <w:tblCellSpacing w:w="15" w:type="dxa"/>
+        </w:trPr>
+        <w:tc>
+          <w:tcPr>
+            <w:tcW w:w="0" w:type="auto"/>
+            <w:tcMar>
+              <w:top w:w="0" w:type="dxa"/>
+              <w:left w:w="0" w:type="dxa"/>
+              <w:bottom w:w="0" w:type="dxa"/>
+              <w:right w:w="60" w:type="dxa"/>
+            </w:tcMar>
+            <w:vAlign w:val="center"/>
+            <w:hideMark/>
+          </w:tcPr>
+          <w:p>
+            <w:pPr>
+              <w:rPr>
+                <w:rFonts w:ascii="Times New Roman" w:eastAsia="Times New Roman" w:hAnsi="Times New Roman"/>
+                <w:sz w:val="20"/>
+                <w:szCs w:val="20"/>
+                <w:lang w:bidi="ar-SA"/>
+              </w:rPr>
+            </w:pPr>
+            <w:r>
+              <w:rPr>
+                <w:rFonts w:ascii="Times New Roman" w:eastAsia="Times New Roman" w:hAnsi="Times New Roman"/>
+                <w:b/>
+                <w:bCs/>
+                <w:sz w:val="20"/>
+                <w:szCs w:val="20"/>
+                <w:lang w:bidi="ar-SA"/>
+              </w:rPr>
+              <w:t>Color:</w:t>
+            </w:r>
+          </w:p>
+        </w:tc>
+        <w:tc>
+          <w:tcPr>
+            <w:tcW w:w="0" w:type="auto"/>
+            <w:tcMar>
+              <w:top w:w="0" w:type="dxa"/>
+              <w:left w:w="0" w:type="dxa"/>
+              <w:bottom w:w="0" w:type="dxa"/>
+              <w:right w:w="60" w:type="dxa"/>
+            </w:tcMar>
+            <w:vAlign w:val="center"/>
+            <w:hideMark/>
+          </w:tcPr>
+          <w:p>
+            <w:pPr>
+              <w:rPr>
+                <w:rFonts w:ascii="Times New Roman" w:eastAsia="Times New Roman" w:hAnsi="Times New Roman"/>
+                <w:sz w:val="20"/>
+                <w:szCs w:val="20"/>
+                <w:lang w:bidi="ar-SA"/>
+              </w:rPr>
+            </w:pPr>
+            <w:r>
+              <w:rPr>
+                <w:rFonts w:ascii="Times New Roman" w:eastAsia="Times New Roman" w:hAnsi="Times New Roman"/>
+                <w:sz w:val="20"/>
+                <w:szCs w:val="20"/>
+                <w:lang w:bidi="ar-SA"/>
+              </w:rPr>
+              <w:t>Measure Names</w:t>
+            </w:r>
+          </w:p>
+        </w:tc>
+      </w:tr>
+    </w:tbl>
+    <w:p>
+      <w:pPr>
+        <w:spacing w:before="180" w:after="180"/>
+        <w:ind w:left="105"/>
+        <w:rPr>
+          <w:rFonts w:ascii="Times New Roman" w:eastAsia="Times New Roman" w:hAnsi="Times New Roman"/>
+          <w:sz w:val="20"/>
+          <w:szCs w:val="20"/>
+          <w:lang w:bidi="ar-SA"/>
+        </w:rPr>
+      </w:pPr>
+      <w:r>
+        <w:rPr>
+          <w:rFonts w:ascii="Times New Roman" w:eastAsia="Times New Roman" w:hAnsi="Times New Roman"/>
+          <w:b/>
+          <w:bCs/>
+          <w:sz w:val="20"/>
+          <w:szCs w:val="20"/>
+          <w:u w:val="single"/>
+          <w:lang w:bidi="ar-SA"/>
+        </w:rPr>
+        <w:t>Dimensions</w:t>
+      </w:r>
+    </w:p>
+    <w:p>
+      <w:pPr>
+        <w:spacing w:before="180"/>
+        <w:ind w:left="105"/>
+        <w:rPr>
+          <w:rFonts w:ascii="Times New Roman" w:eastAsia="Times New Roman" w:hAnsi="Times New Roman"/>
+          <w:sz w:val="20"/>
+          <w:szCs w:val="20"/>
+          <w:lang w:bidi="ar-SA"/>
+        </w:rPr>
+      </w:pPr>
+      <w:r>
+        <w:rPr>
+          <w:rFonts w:ascii="Times New Roman" w:eastAsia="Times New Roman" w:hAnsi="Times New Roman"/>
+          <w:b/>
+          <w:bCs/>
+          <w:sz w:val="20"/>
+          <w:szCs w:val="20"/>
+          <w:lang w:bidi="ar-SA"/>
+        </w:rPr>
+        <w:t>Measure Names</w:t>
+      </w:r>
+      <w:r>
+        <w:rPr>
+          <w:rFonts w:ascii="Times New Roman" w:eastAsia="Times New Roman" w:hAnsi="Times New Roman"/>
+          <w:sz w:val="20"/>
+          <w:szCs w:val="20"/>
+          <w:lang w:bidi="ar-SA"/>
+        </w:rPr>
+        <w:t xml:space="preserve"> has 2 members on this sheet</w:t>
+      </w:r>
+    </w:p>
+    <w:p>
+      <w:pPr>
+        <w:ind w:left="450"/>
+        <w:rPr>
+          <w:rFonts w:ascii="Times New Roman" w:eastAsia="Times New Roman" w:hAnsi="Times New Roman"/>
+          <w:sz w:val="20"/>
+          <w:szCs w:val="20"/>
+          <w:lang w:bidi="ar-SA"/>
+        </w:rPr>
+      </w:pPr>
+      <w:r>
+        <w:rPr>
+          <w:rFonts w:ascii="Times New Roman" w:eastAsia="Times New Roman" w:hAnsi="Times New Roman"/>
+          <w:sz w:val="20"/>
+          <w:szCs w:val="20"/>
+          <w:lang w:bidi="ar-SA"/>
+        </w:rPr>
+        <w:t>Members: Humidity; Temperature C</w:t>
+      </w:r>
+    </w:p>
+    <w:p>
+      <w:pPr>
+        <w:ind w:left="105"/>
+        <w:rPr>
+          <w:rFonts w:ascii="Times New Roman" w:eastAsia="Times New Roman" w:hAnsi="Times New Roman"/>
+          <w:sz w:val="20"/>
+          <w:szCs w:val="20"/>
+          <w:lang w:bidi="ar-SA"/>
+        </w:rPr>
+      </w:pPr>
+      <w:r>
+        <w:rPr>
+          <w:rFonts w:ascii="Times New Roman" w:eastAsia="Times New Roman" w:hAnsi="Times New Roman"/>
+          <w:b/>
+          <w:bCs/>
+          <w:sz w:val="20"/>
+          <w:szCs w:val="20"/>
+          <w:lang w:bidi="ar-SA"/>
+        </w:rPr>
+        <w:t>Event Time</w:t>
+      </w:r>
+      <w:r>
+        <w:rPr>
+          <w:rFonts w:ascii="Times New Roman" w:eastAsia="Times New Roman" w:hAnsi="Times New Roman"/>
+          <w:sz w:val="20"/>
+          <w:szCs w:val="20"/>
+          <w:lang w:bidi="ar-SA"/>
+        </w:rPr>
+        <w:t xml:space="preserve"> ranges from 12/6/2016 3:45:56 PM to 12/14/2016 11:03:25 AM on this sheet.</w:t>
+      </w:r>
+    </w:p>
+    <w:p>
+      <w:pPr>
+        <w:ind w:left="450"/>
+        <w:rPr>
+          <w:rFonts w:ascii="Times New Roman" w:eastAsia="Times New Roman" w:hAnsi="Times New Roman"/>
+          <w:sz w:val="20"/>
+          <w:szCs w:val="20"/>
+          <w:lang w:bidi="ar-SA"/>
+        </w:rPr>
+      </w:pPr>
+      <w:r>
+        <w:rPr>
+          <w:rFonts w:ascii="Times New Roman" w:eastAsia="Times New Roman" w:hAnsi="Times New Roman"/>
+          <w:sz w:val="20"/>
+          <w:szCs w:val="20"/>
+          <w:lang w:bidi="ar-SA"/>
+        </w:rPr>
+        <w:t>The filter associated with this field includes dates on or after 12/6/2016 12:00:00 AM.</w:t>
+      </w:r>
+    </w:p>
+    <w:p>
+      <w:pPr>
+        <w:spacing w:before="180" w:after="180"/>
+        <w:ind w:left="105"/>
+        <w:rPr>
+          <w:rFonts w:ascii="Times New Roman" w:eastAsia="Times New Roman" w:hAnsi="Times New Roman"/>
+          <w:sz w:val="20"/>
+          <w:szCs w:val="20"/>
+          <w:lang w:bidi="ar-SA"/>
+        </w:rPr>
+      </w:pPr>
+      <w:r>
+        <w:rPr>
+          <w:rFonts w:ascii="Times New Roman" w:eastAsia="Times New Roman" w:hAnsi="Times New Roman"/>
+          <w:b/>
+          <w:bCs/>
+          <w:sz w:val="20"/>
+          <w:szCs w:val="20"/>
+          <w:u w:val="single"/>
+          <w:lang w:bidi="ar-SA"/>
+        </w:rPr>
+        <w:t>Measures</w:t>
+      </w:r>
+    </w:p>
+    <w:p>
+      <w:pPr>
+        <w:spacing w:before="180"/>
+        <w:ind w:left="105"/>
+        <w:rPr>
+          <w:rFonts w:ascii="Times New Roman" w:eastAsia="Times New Roman" w:hAnsi="Times New Roman"/>
+          <w:sz w:val="20"/>
+          <w:szCs w:val="20"/>
+          <w:lang w:bidi="ar-SA"/>
+        </w:rPr>
+      </w:pPr>
+      <w:r>
+        <w:rPr>
+          <w:rFonts w:ascii="Times New Roman" w:eastAsia="Times New Roman" w:hAnsi="Times New Roman"/>
+          <w:b/>
+          <w:bCs/>
+          <w:sz w:val="20"/>
+          <w:szCs w:val="20"/>
+          <w:lang w:bidi="ar-SA"/>
+        </w:rPr>
+        <w:t>Humidity</w:t>
+      </w:r>
+      <w:r>
+        <w:rPr>
+          <w:rFonts w:ascii="Times New Roman" w:eastAsia="Times New Roman" w:hAnsi="Times New Roman"/>
+          <w:sz w:val="20"/>
+          <w:szCs w:val="20"/>
+          <w:lang w:bidi="ar-SA"/>
+        </w:rPr>
+        <w:t xml:space="preserve"> ranges from 33.00 to 43.00 on this sheet.</w:t>
+      </w:r>
+    </w:p>
+    <w:p>
+      <w:pPr>
+        <w:ind w:left="105"/>
+        <w:rPr>
+          <w:rFonts w:ascii="Times New Roman" w:eastAsia="Times New Roman" w:hAnsi="Times New Roman"/>
+          <w:sz w:val="20"/>
+          <w:szCs w:val="20"/>
+          <w:lang w:bidi="ar-SA"/>
+        </w:rPr>
+      </w:pPr>
+      <w:r>
+        <w:rPr>
+          <w:rFonts w:ascii="Times New Roman" w:eastAsia="Times New Roman" w:hAnsi="Times New Roman"/>
+          <w:b/>
+          <w:bCs/>
+          <w:sz w:val="20"/>
+          <w:szCs w:val="20"/>
+          <w:lang w:bidi="ar-SA"/>
+        </w:rPr>
+        <w:t>Temperature C</w:t>
+      </w:r>
+      <w:r>
+        <w:rPr>
+          <w:rFonts w:ascii="Times New Roman" w:eastAsia="Times New Roman" w:hAnsi="Times New Roman"/>
+          <w:sz w:val="20"/>
+          <w:szCs w:val="20"/>
+          <w:lang w:bidi="ar-SA"/>
+        </w:rPr>
+        <w:t xml:space="preserve"> ranges from 7.40 to 29.40 on this sheet.</w:t>
+      </w:r>
+    </w:p>
+    <w:p>
+      <w:pPr>
+        <w:spacing w:before="180" w:after="180"/>
+        <w:ind w:left="105"/>
+        <w:rPr>
+          <w:rFonts w:ascii="Times New Roman" w:eastAsia="Times New Roman" w:hAnsi="Times New Roman"/>
+          <w:sz w:val="20"/>
+          <w:szCs w:val="20"/>
+          <w:lang w:bidi="ar-SA"/>
+        </w:rPr>
+      </w:pPr>
+      <w:r>
+        <w:rPr>
+          <w:rFonts w:ascii="Times New Roman" w:eastAsia="Times New Roman" w:hAnsi="Times New Roman"/>
+          <w:b/>
+          <w:bCs/>
+          <w:sz w:val="20"/>
+          <w:szCs w:val="20"/>
+          <w:u w:val="single"/>
+          <w:lang w:bidi="ar-SA"/>
+        </w:rPr>
+        <w:t>Data Source Details</w:t>
+      </w:r>
+    </w:p>
+    <w:p>
+      <w:pPr>
+        <w:ind w:left="105"/>
+        <w:rPr>
+          <w:rFonts w:ascii="Times New Roman" w:eastAsia="Times New Roman" w:hAnsi="Times New Roman"/>
+          <w:sz w:val="20"/>
+          <w:szCs w:val="20"/>
+          <w:lang w:bidi="ar-SA"/>
+        </w:rPr>
+      </w:pPr>
+    </w:p>
+    <w:tbl>
+      <w:tblPr>
+        <w:tblW w:w="0" w:type="auto"/>
+        <w:tblCellSpacing w:w="15" w:type="dxa"/>
+        <w:tblInd w:w="105" w:type="dxa"/>
+        <w:tblCellMar>
+          <w:left w:w="0" w:type="dxa"/>
+          <w:right w:w="0" w:type="dxa"/>
+        </w:tblCellMar>
+        <w:tblLook w:val="04A0"/>
+      </w:tblPr>
+      <w:tblGrid>
+        <w:gridCol w:w="1222"/>
+        <w:gridCol w:w="4605"/>
+      </w:tblGrid>
+      <w:tr>
+        <w:trPr>
+          <w:tblCellSpacing w:w="15" w:type="dxa"/>
+        </w:trPr>
+        <w:tc>
+          <w:tcPr>
+            <w:tcW w:w="0" w:type="auto"/>
+            <w:tcMar>
+              <w:top w:w="0" w:type="dxa"/>
+              <w:left w:w="0" w:type="dxa"/>
+              <w:bottom w:w="0" w:type="dxa"/>
+              <w:right w:w="60" w:type="dxa"/>
+            </w:tcMar>
+            <w:vAlign w:val="center"/>
+            <w:hideMark/>
+          </w:tcPr>
+          <w:p>
+            <w:pPr>
+              <w:rPr>
+                <w:rFonts w:ascii="Times New Roman" w:eastAsia="Times New Roman" w:hAnsi="Times New Roman"/>
+                <w:sz w:val="20"/>
+                <w:szCs w:val="20"/>
+                <w:lang w:bidi="ar-SA"/>
+              </w:rPr>
+            </w:pPr>
+            <w:r>
+              <w:rPr>
+                <w:rFonts w:ascii="Times New Roman" w:eastAsia="Times New Roman" w:hAnsi="Times New Roman"/>
+                <w:b/>
+                <w:bCs/>
+                <w:sz w:val="20"/>
+                <w:szCs w:val="20"/>
+                <w:lang w:bidi="ar-SA"/>
+              </w:rPr>
+              <w:t>Data Source:</w:t>
+            </w:r>
+          </w:p>
+        </w:tc>
+        <w:tc>
+          <w:tcPr>
+            <w:tcW w:w="0" w:type="auto"/>
+            <w:tcMar>
+              <w:top w:w="0" w:type="dxa"/>
+              <w:left w:w="0" w:type="dxa"/>
+              <w:bottom w:w="0" w:type="dxa"/>
+              <w:right w:w="60" w:type="dxa"/>
+            </w:tcMar>
+            <w:vAlign w:val="center"/>
+            <w:hideMark/>
+          </w:tcPr>
+          <w:p>
+            <w:pPr>
+              <w:rPr>
+                <w:rFonts w:ascii="Times New Roman" w:eastAsia="Times New Roman" w:hAnsi="Times New Roman"/>
+                <w:sz w:val="20"/>
+                <w:szCs w:val="20"/>
+                <w:lang w:bidi="ar-SA"/>
+              </w:rPr>
+            </w:pPr>
+            <w:r>
+              <w:rPr>
+                <w:rFonts w:ascii="Times New Roman" w:eastAsia="Times New Roman" w:hAnsi="Times New Roman"/>
+                <w:sz w:val="20"/>
+                <w:szCs w:val="20"/>
+                <w:lang w:bidi="ar-SA"/>
+              </w:rPr>
+              <w:t>air_shipment_extract_2016-12-14_1400_shock_LL</w:t>
+            </w:r>
+          </w:p>
+        </w:tc>
+      </w:tr>
+      <w:tr>
+        <w:trPr>
+          <w:tblCellSpacing w:w="15" w:type="dxa"/>
+        </w:trPr>
+        <w:tc>
+          <w:tcPr>
+            <w:tcW w:w="0" w:type="auto"/>
+            <w:tcMar>
+              <w:top w:w="0" w:type="dxa"/>
+              <w:left w:w="0" w:type="dxa"/>
+              <w:bottom w:w="0" w:type="dxa"/>
+              <w:right w:w="60" w:type="dxa"/>
+            </w:tcMar>
+            <w:vAlign w:val="center"/>
+            <w:hideMark/>
+          </w:tcPr>
+          <w:p>
+            <w:pPr>
+              <w:rPr>
+                <w:rFonts w:ascii="Times New Roman" w:eastAsia="Times New Roman" w:hAnsi="Times New Roman"/>
+                <w:sz w:val="20"/>
+                <w:szCs w:val="20"/>
+                <w:lang w:bidi="ar-SA"/>
+              </w:rPr>
+            </w:pPr>
+            <w:r>
+              <w:rPr>
+                <w:rFonts w:ascii="Times New Roman" w:eastAsia="Times New Roman" w:hAnsi="Times New Roman"/>
+                <w:b/>
+                <w:bCs/>
+                <w:sz w:val="20"/>
+                <w:szCs w:val="20"/>
+                <w:lang w:bidi="ar-SA"/>
+              </w:rPr>
+              <w:lastRenderedPageBreak/>
+              <w:t>Type:</w:t>
+            </w:r>
+          </w:p>
+        </w:tc>
+        <w:tc>
+          <w:tcPr>
+            <w:tcW w:w="0" w:type="auto"/>
+            <w:tcMar>
+              <w:top w:w="0" w:type="dxa"/>
+              <w:left w:w="0" w:type="dxa"/>
+              <w:bottom w:w="0" w:type="dxa"/>
+              <w:right w:w="60" w:type="dxa"/>
+            </w:tcMar>
+            <w:vAlign w:val="center"/>
+            <w:hideMark/>
+          </w:tcPr>
+          <w:p>
+            <w:pPr>
+              <w:rPr>
+                <w:rFonts w:ascii="Times New Roman" w:eastAsia="Times New Roman" w:hAnsi="Times New Roman"/>
+                <w:sz w:val="20"/>
+                <w:szCs w:val="20"/>
+                <w:lang w:bidi="ar-SA"/>
+              </w:rPr>
+            </w:pPr>
+            <w:r>
+              <w:rPr>
+                <w:rFonts w:ascii="Times New Roman" w:eastAsia="Times New Roman" w:hAnsi="Times New Roman"/>
+                <w:sz w:val="20"/>
+                <w:szCs w:val="20"/>
+                <w:lang w:bidi="ar-SA"/>
+              </w:rPr>
+              <w:t>federated</w:t>
+            </w:r>
+          </w:p>
+        </w:tc>
+      </w:tr>
+      <w:tr>
+        <w:trPr>
+          <w:tblCellSpacing w:w="15" w:type="dxa"/>
+        </w:trPr>
+        <w:tc>
+          <w:tcPr>
+            <w:tcW w:w="0" w:type="auto"/>
+            <w:tcMar>
+              <w:top w:w="0" w:type="dxa"/>
+              <w:left w:w="0" w:type="dxa"/>
+              <w:bottom w:w="0" w:type="dxa"/>
+              <w:right w:w="60" w:type="dxa"/>
+            </w:tcMar>
+            <w:vAlign w:val="center"/>
+            <w:hideMark/>
+          </w:tcPr>
+          <w:p>
+            <w:pPr>
+              <w:rPr>
+                <w:rFonts w:ascii="Times New Roman" w:eastAsia="Times New Roman" w:hAnsi="Times New Roman"/>
+                <w:sz w:val="20"/>
+                <w:szCs w:val="20"/>
+                <w:lang w:bidi="ar-SA"/>
+              </w:rPr>
+            </w:pPr>
+            <w:r>
+              <w:rPr>
+                <w:rFonts w:ascii="Times New Roman" w:eastAsia="Times New Roman" w:hAnsi="Times New Roman"/>
+                <w:b/>
+                <w:bCs/>
+                <w:sz w:val="20"/>
+                <w:szCs w:val="20"/>
+                <w:lang w:bidi="ar-SA"/>
+              </w:rPr>
+              <w:t>Table:</w:t>
+            </w:r>
+          </w:p>
+        </w:tc>
+        <w:tc>
+          <w:tcPr>
+            <w:tcW w:w="0" w:type="auto"/>
+            <w:tcMar>
+              <w:top w:w="0" w:type="dxa"/>
+              <w:left w:w="0" w:type="dxa"/>
+              <w:bottom w:w="0" w:type="dxa"/>
+              <w:right w:w="60" w:type="dxa"/>
+            </w:tcMar>
+            <w:vAlign w:val="center"/>
+            <w:hideMark/>
+          </w:tcPr>
+          <w:p>
+            <w:pPr>
+              <w:rPr>
+                <w:rFonts w:ascii="Times New Roman" w:eastAsia="Times New Roman" w:hAnsi="Times New Roman"/>
+                <w:sz w:val="20"/>
+                <w:szCs w:val="20"/>
+                <w:lang w:bidi="ar-SA"/>
+              </w:rPr>
+            </w:pPr>
+            <w:r>
+              <w:rPr>
+                <w:rFonts w:ascii="Times New Roman" w:eastAsia="Times New Roman" w:hAnsi="Times New Roman"/>
+                <w:sz w:val="20"/>
+                <w:szCs w:val="20"/>
+                <w:lang w:bidi="ar-SA"/>
+              </w:rPr>
+              <w:t>air_shipment_extract_2016-12-14_1400_shock_LL#csv</w:t>
+            </w:r>
+          </w:p>
+        </w:tc>
+      </w:tr>
+    </w:tbl>
+    <w:p>
+      <w:pPr>
+        <w:spacing w:after="200" w:line="276" w:lineRule="auto"/>
+      </w:pPr>
+    </w:p>
+    <w:p>
+      <w:pPr>
+        <w:spacing w:after="200" w:line="276" w:lineRule="auto"/>
+      </w:pPr>
+      <w:r>
+        <w:t>Also, Make sure you enable highlighting, here:</w:t>
+      </w:r>
+    </w:p>
+    <w:p>
+      <w:pPr>
+        <w:spacing w:after="200" w:line="276" w:lineRule="auto"/>
+      </w:pPr>
+      <w:r>
+        <w:rPr>
+          <w:noProof/>
+          <w:lang w:bidi="ar-SA"/>
+        </w:rPr>
+        <w:drawing>
+          <wp:inline distT="0" distB="0" distL="0" distR="0">
+            <wp:extent cx="4610100" cy="2381250"/>
+            <wp:effectExtent l="19050" t="0" r="0" b="0"/>
+            <wp:docPr id="4" name="Picture 4"/>
+            <wp:cNvGraphicFramePr>
+              <a:graphicFrameLocks xmlns:a="http://schemas.openxmlformats.org/drawingml/2006/main" noChangeAspect="1"/>
+            </wp:cNvGraphicFramePr>
+            <a:graphic xmlns:a="http://schemas.openxmlformats.org/drawingml/2006/main">
+              <a:graphicData uri="http://schemas.openxmlformats.org/drawingml/2006/picture">
+                <pic:pic xmlns:pic="http://schemas.openxmlformats.org/drawingml/2006/picture">
+                  <pic:nvPicPr>
+                    <pic:cNvPr id="0" name="Picture 4"/>
+                    <pic:cNvPicPr>
+                      <a:picLocks noChangeAspect="1" noChangeArrowheads="1"/>
+                    </pic:cNvPicPr>
+                  </pic:nvPicPr>
+                  <pic:blipFill>
+                    <a:blip r:embed="rId6" cstate="print"/>
+                    <a:srcRect/>
+                    <a:stretch>
+                      <a:fillRect/>
+                    </a:stretch>
+                  </pic:blipFill>
+                  <pic:spPr bwMode="auto">
+                    <a:xfrm>
+                      <a:off x="0" y="0"/>
+                      <a:ext cx="4610100" cy="2381250"/>
+                    </a:xfrm>
+                    <a:prstGeom prst="rect">
+                      <a:avLst/>
+                    </a:prstGeom>
+                    <a:noFill/>
+                    <a:ln w="9525">
+                      <a:noFill/>
+                      <a:miter lim="800000"/>
+                      <a:headEnd/>
+                      <a:tailEnd/>
+                    </a:ln>
+                  </pic:spPr>
+                </pic:pic>
+              </a:graphicData>
+            </a:graphic>
+          </wp:inline>
+        </w:drawing>
+      </w:r>
+    </w:p>
+    <w:p>
+      <w:pPr>
+        <w:spacing w:after="200" w:line="276" w:lineRule="auto"/>
+        <w:rPr>
+          <w:rFonts w:asciiTheme="majorHAnsi" w:eastAsiaTheme="majorEastAsia" w:hAnsiTheme="majorHAnsi" w:cstheme="majorBidi"/>
+          <w:b/>
+          <w:bCs/>
+          <w:kern w:val="32"/>
+          <w:sz w:val="32"/>
+          <w:szCs w:val="32"/>
+        </w:rPr>
+      </w:pPr>
+      <w:r>
+        <w:br w:type="page"/>
+      </w:r>
+    </w:p>
+    <w:p>
+      <w:pPr>
+        <w:pStyle w:val="Heading1"/>
+      </w:pPr>
+      <w:bookmarkStart w:id="2" w:name="_Toc469468989"/>
       <w:r>
         <w:lastRenderedPageBreak/>
         <w:t>Dates and Times</w:t>
       </w:r>
-      <w:bookmarkEnd w:id="1"/>
+      <w:bookmarkEnd w:id="2"/>
     </w:p>
     <w:p/>
     <w:p>
       <w:pPr>
         <w:pStyle w:val="Heading2"/>
       </w:pPr>
-      <w:bookmarkStart w:id="2" w:name="_Toc468432719"/>
+      <w:bookmarkStart w:id="3" w:name="_Toc469468990"/>
       <w:r>
         <w:t>Date Time Text Format which Imports Automatically Into Tableau</w:t>
       </w:r>
-      <w:bookmarkEnd w:id="2"/>
+      <w:bookmarkEnd w:id="3"/>
     </w:p>
     <w:p/>
     <w:p>
@@ -459,11 +3211,11 @@
       <w:pPr>
         <w:pStyle w:val="Heading2"/>
       </w:pPr>
-      <w:bookmarkStart w:id="3" w:name="_Toc468432720"/>
+      <w:bookmarkStart w:id="4" w:name="_Toc469468991"/>
       <w:r>
         <w:t>Parse an ISO 8601 Date Field into a Tableau Date</w:t>
       </w:r>
-      <w:bookmarkEnd w:id="3"/>
+      <w:bookmarkEnd w:id="4"/>
     </w:p>
     <w:p/>
     <w:p>
@@ -490,7 +3242,7 @@
                     </pic:cNvPicPr>
                   </pic:nvPicPr>
                   <pic:blipFill>
-                    <a:blip r:embed="rId5" cstate="print"/>
+                    <a:blip r:embed="rId7" cstate="print"/>
                     <a:srcRect/>
                     <a:stretch>
                       <a:fillRect/>
@@ -573,7 +3325,7 @@
         </w:rPr>
         <w:t xml:space="preserve">The format characters are specified at </w:t>
       </w:r>
-      <w:hyperlink r:id="rId6" w:history="1">
+      <w:hyperlink r:id="rId8" w:history="1">
         <w:r>
           <w:rPr>
             <w:rStyle w:val="Hyperlink"/>
@@ -618,11 +3370,11 @@
       <w:pPr>
         <w:pStyle w:val="Heading2"/>
       </w:pPr>
-      <w:bookmarkStart w:id="4" w:name="_Toc468432721"/>
+      <w:bookmarkStart w:id="5" w:name="_Toc469468992"/>
       <w:r>
         <w:t>Show Measure by Hour and Day of Week</w:t>
       </w:r>
-      <w:bookmarkEnd w:id="4"/>
+      <w:bookmarkEnd w:id="5"/>
     </w:p>
     <w:p/>
     <w:p>
@@ -649,7 +3401,7 @@
                     </pic:cNvPicPr>
                   </pic:nvPicPr>
                   <pic:blipFill>
-                    <a:blip r:embed="rId7" cstate="print"/>
+                    <a:blip r:embed="rId9" cstate="print"/>
                     <a:srcRect/>
                     <a:stretch>
                       <a:fillRect/>
@@ -1791,6 +4543,78 @@
       </w:tr>
     </w:tbl>
     <w:p/>
+    <w:p/>
+    <w:p/>
+    <w:p>
+      <w:pPr>
+        <w:pStyle w:val="Heading1"/>
+      </w:pPr>
+      <w:bookmarkStart w:id="6" w:name="_Toc469468993"/>
+      <w:r>
+        <w:t xml:space="preserve">Wrong Date Displayed on </w:t>
+      </w:r>
+      <w:r>
+        <w:t>Discrete Line Chart</w:t>
+      </w:r>
+      <w:bookmarkEnd w:id="6"/>
+    </w:p>
+    <w:p/>
+    <w:p>
+      <w:pPr>
+        <w:spacing w:after="200" w:line="276" w:lineRule="auto"/>
+      </w:pPr>
+      <w:r>
+        <w:rPr>
+          <w:noProof/>
+          <w:lang w:bidi="ar-SA"/>
+        </w:rPr>
+        <w:drawing>
+          <wp:inline distT="0" distB="0" distL="0" distR="0">
+            <wp:extent cx="5772150" cy="4550415"/>
+            <wp:effectExtent l="19050" t="0" r="0" b="0"/>
+            <wp:docPr id="7" name="Picture 7"/>
+            <wp:cNvGraphicFramePr>
+              <a:graphicFrameLocks xmlns:a="http://schemas.openxmlformats.org/drawingml/2006/main" noChangeAspect="1"/>
+            </wp:cNvGraphicFramePr>
+            <a:graphic xmlns:a="http://schemas.openxmlformats.org/drawingml/2006/main">
+              <a:graphicData uri="http://schemas.openxmlformats.org/drawingml/2006/picture">
+                <pic:pic xmlns:pic="http://schemas.openxmlformats.org/drawingml/2006/picture">
+                  <pic:nvPicPr>
+                    <pic:cNvPr id="0" name="Picture 7"/>
+                    <pic:cNvPicPr>
+                      <a:picLocks noChangeAspect="1" noChangeArrowheads="1"/>
+                    </pic:cNvPicPr>
+                  </pic:nvPicPr>
+                  <pic:blipFill>
+                    <a:blip r:embed="rId10" cstate="print"/>
+                    <a:srcRect/>
+                    <a:stretch>
+                      <a:fillRect/>
+                    </a:stretch>
+                  </pic:blipFill>
+                  <pic:spPr bwMode="auto">
+                    <a:xfrm>
+                      <a:off x="0" y="0"/>
+                      <a:ext cx="5772150" cy="4550415"/>
+                    </a:xfrm>
+                    <a:prstGeom prst="rect">
+                      <a:avLst/>
+                    </a:prstGeom>
+                    <a:noFill/>
+                    <a:ln w="9525">
+                      <a:noFill/>
+                      <a:miter lim="800000"/>
+                      <a:headEnd/>
+                      <a:tailEnd/>
+                    </a:ln>
+                  </pic:spPr>
+                </pic:pic>
+              </a:graphicData>
+            </a:graphic>
+          </wp:inline>
+        </w:drawing>
+      </w:r>
+    </w:p>
     <w:p/>
     <w:sectPr>
       <w:pgSz w:w="12240" w:h="15840"/>
@@ -2942,7 +5766,7 @@
 </file>
 
 <file path=customXml/itemProps1.xml><?xml version="1.0" encoding="utf-8"?>
-<ds:datastoreItem xmlns:ds="http://schemas.openxmlformats.org/officeDocument/2006/customXml" ds:itemID="{39DC40F7-8D86-4F6D-A636-F6239E7CA6EE}">
+<ds:datastoreItem xmlns:ds="http://schemas.openxmlformats.org/officeDocument/2006/customXml" ds:itemID="{24AC978C-08BD-40CD-9EB8-6DB75F64C829}">
   <ds:schemaRefs>
     <ds:schemaRef ds:uri="http://schemas.openxmlformats.org/officeDocument/2006/bibliography"/>
   </ds:schemaRefs>

</xml_diff>